<commit_message>
Updated documents andd UI to indicate version 2.0
</commit_message>
<xml_diff>
--- a/Documents/02_SMP_Software_Requirements_Specification.docx
+++ b/Documents/02_SMP_Software_Requirements_Specification.docx
@@ -2556,6 +2556,13 @@
                 <w:color w:val="2F5496" w:themeColor="accent1" w:themeShade="BF"/>
               </w:rPr>
             </w:pPr>
+            <w:r>
+              <w:rPr>
+                <w:rFonts w:asciiTheme="majorHAnsi" w:hAnsiTheme="majorHAnsi" w:cstheme="majorHAnsi"/>
+                <w:color w:val="2F5496" w:themeColor="accent1" w:themeShade="BF"/>
+              </w:rPr>
+              <w:t>2</w:t>
+            </w:r>
           </w:p>
         </w:tc>
         <w:tc>
@@ -2580,6 +2587,13 @@
                 <w:color w:val="2F5496" w:themeColor="accent1" w:themeShade="BF"/>
               </w:rPr>
             </w:pPr>
+            <w:r>
+              <w:rPr>
+                <w:rFonts w:asciiTheme="majorHAnsi" w:hAnsiTheme="majorHAnsi" w:cstheme="majorHAnsi"/>
+                <w:color w:val="2F5496" w:themeColor="accent1" w:themeShade="BF"/>
+              </w:rPr>
+              <w:t>11/30/2025</w:t>
+            </w:r>
           </w:p>
         </w:tc>
         <w:tc>
@@ -2604,6 +2618,13 @@
                 <w:color w:val="2F5496" w:themeColor="accent1" w:themeShade="BF"/>
               </w:rPr>
             </w:pPr>
+            <w:r>
+              <w:rPr>
+                <w:rFonts w:asciiTheme="majorHAnsi" w:hAnsiTheme="majorHAnsi" w:cstheme="majorHAnsi"/>
+                <w:color w:val="2F5496" w:themeColor="accent1" w:themeShade="BF"/>
+              </w:rPr>
+              <w:t>Mai R.</w:t>
+            </w:r>
           </w:p>
         </w:tc>
         <w:tc>
@@ -2628,6 +2649,13 @@
                 <w:color w:val="2F5496" w:themeColor="accent1" w:themeShade="BF"/>
               </w:rPr>
             </w:pPr>
+            <w:r>
+              <w:rPr>
+                <w:rFonts w:asciiTheme="majorHAnsi" w:hAnsiTheme="majorHAnsi" w:cstheme="majorHAnsi"/>
+                <w:color w:val="2F5496" w:themeColor="accent1" w:themeShade="BF"/>
+              </w:rPr>
+              <w:t>2. Updated for version 2.0</w:t>
+            </w:r>
           </w:p>
         </w:tc>
       </w:tr>
@@ -5764,7 +5792,21 @@
           <w:rFonts w:asciiTheme="majorHAnsi" w:hAnsiTheme="majorHAnsi" w:cstheme="majorHAnsi"/>
           <w:color w:val="2F5496" w:themeColor="accent1" w:themeShade="BF"/>
         </w:rPr>
-        <w:t>, and message content for each</w:t>
+        <w:t>,</w:t>
+      </w:r>
+      <w:r>
+        <w:rPr>
+          <w:rFonts w:asciiTheme="majorHAnsi" w:hAnsiTheme="majorHAnsi" w:cstheme="majorHAnsi"/>
+          <w:color w:val="2F5496" w:themeColor="accent1" w:themeShade="BF"/>
+        </w:rPr>
+        <w:t xml:space="preserve"> User ID, password,</w:t>
+      </w:r>
+      <w:r>
+        <w:rPr>
+          <w:rFonts w:asciiTheme="majorHAnsi" w:hAnsiTheme="majorHAnsi" w:cstheme="majorHAnsi"/>
+          <w:color w:val="2F5496" w:themeColor="accent1" w:themeShade="BF"/>
+        </w:rPr>
+        <w:t xml:space="preserve"> and message content for each</w:t>
       </w:r>
       <w:r>
         <w:rPr>
@@ -6061,7 +6103,21 @@
           <w:rFonts w:asciiTheme="majorHAnsi" w:hAnsiTheme="majorHAnsi" w:cstheme="majorHAnsi"/>
           <w:color w:val="2F5496" w:themeColor="accent1" w:themeShade="BF"/>
         </w:rPr>
-        <w:t xml:space="preserve">, and </w:t>
+        <w:t xml:space="preserve">, </w:t>
+      </w:r>
+      <w:r>
+        <w:rPr>
+          <w:rFonts w:asciiTheme="majorHAnsi" w:hAnsiTheme="majorHAnsi" w:cstheme="majorHAnsi"/>
+          <w:color w:val="2F5496" w:themeColor="accent1" w:themeShade="BF"/>
+        </w:rPr>
+        <w:t xml:space="preserve">User Id, password, </w:t>
+      </w:r>
+      <w:r>
+        <w:rPr>
+          <w:rFonts w:asciiTheme="majorHAnsi" w:hAnsiTheme="majorHAnsi" w:cstheme="majorHAnsi"/>
+          <w:color w:val="2F5496" w:themeColor="accent1" w:themeShade="BF"/>
+        </w:rPr>
+        <w:t xml:space="preserve">and </w:t>
       </w:r>
       <w:r>
         <w:rPr>
@@ -6135,49 +6191,6 @@
         </w:rPr>
         <w:tab/>
         <w:t>Local (inside the network’s firewall) unauthorized accessed to the SMP server that’s hosting the SMP server application allows the unauthorized actor to read SMP unencrypted messages.</w:t>
-      </w:r>
-    </w:p>
-    <w:p>
-      <w:pPr>
-        <w:pStyle w:val="ListParagraph"/>
-        <w:rPr>
-          <w:rFonts w:asciiTheme="majorHAnsi" w:hAnsiTheme="majorHAnsi" w:cstheme="majorHAnsi"/>
-          <w:color w:val="2F5496" w:themeColor="accent1" w:themeShade="BF"/>
-        </w:rPr>
-      </w:pPr>
-    </w:p>
-    <w:p>
-      <w:pPr>
-        <w:pStyle w:val="BodyText"/>
-        <w:numPr>
-          <w:ilvl w:val="0"/>
-          <w:numId w:val="3"/>
-        </w:numPr>
-        <w:rPr>
-          <w:rFonts w:asciiTheme="majorHAnsi" w:hAnsiTheme="majorHAnsi" w:cstheme="majorHAnsi"/>
-          <w:color w:val="2F5496" w:themeColor="accent1" w:themeShade="BF"/>
-        </w:rPr>
-      </w:pPr>
-      <w:r>
-        <w:rPr>
-          <w:rFonts w:asciiTheme="majorHAnsi" w:hAnsiTheme="majorHAnsi" w:cstheme="majorHAnsi"/>
-          <w:color w:val="2F5496" w:themeColor="accent1" w:themeShade="BF"/>
-        </w:rPr>
-        <w:t>Security Issue:</w:t>
-      </w:r>
-      <w:r>
-        <w:rPr>
-          <w:rFonts w:asciiTheme="majorHAnsi" w:hAnsiTheme="majorHAnsi" w:cstheme="majorHAnsi"/>
-          <w:color w:val="2F5496" w:themeColor="accent1" w:themeShade="BF"/>
-        </w:rPr>
-        <w:tab/>
-      </w:r>
-      <w:r>
-        <w:rPr>
-          <w:rFonts w:asciiTheme="majorHAnsi" w:hAnsiTheme="majorHAnsi" w:cstheme="majorHAnsi"/>
-          <w:color w:val="2F5496" w:themeColor="accent1" w:themeShade="BF"/>
-        </w:rPr>
-        <w:t>The encryption method and the encryption key management is to be determined.</w:t>
       </w:r>
     </w:p>
     <w:p>
@@ -6379,7 +6392,56 @@
           <w:rFonts w:asciiTheme="majorHAnsi" w:hAnsiTheme="majorHAnsi" w:cstheme="majorHAnsi"/>
           <w:color w:val="2F5496" w:themeColor="accent1" w:themeShade="BF"/>
         </w:rPr>
-        <w:t>SMP version and</w:t>
+        <w:t>SMP version</w:t>
+      </w:r>
+      <w:r>
+        <w:rPr>
+          <w:rFonts w:asciiTheme="majorHAnsi" w:hAnsiTheme="majorHAnsi" w:cstheme="majorHAnsi"/>
+          <w:color w:val="2F5496" w:themeColor="accent1" w:themeShade="BF"/>
+        </w:rPr>
+        <w:t>, User ID, password, and a message priority</w:t>
+      </w:r>
+      <w:r>
+        <w:rPr>
+          <w:rFonts w:asciiTheme="majorHAnsi" w:hAnsiTheme="majorHAnsi" w:cstheme="majorHAnsi"/>
+          <w:color w:val="2F5496" w:themeColor="accent1" w:themeShade="BF"/>
+        </w:rPr>
+        <w:t xml:space="preserve">. </w:t>
+      </w:r>
+      <w:r>
+        <w:rPr>
+          <w:rFonts w:asciiTheme="majorHAnsi" w:hAnsiTheme="majorHAnsi" w:cstheme="majorHAnsi"/>
+          <w:color w:val="2F5496" w:themeColor="accent1" w:themeShade="BF"/>
+        </w:rPr>
+        <w:t>Based on the message priority, t</w:t>
+      </w:r>
+      <w:r>
+        <w:rPr>
+          <w:rFonts w:asciiTheme="majorHAnsi" w:hAnsiTheme="majorHAnsi" w:cstheme="majorHAnsi"/>
+          <w:color w:val="2F5496" w:themeColor="accent1" w:themeShade="BF"/>
+        </w:rPr>
+        <w:t>he server</w:t>
+      </w:r>
+      <w:r>
+        <w:rPr>
+          <w:rFonts w:asciiTheme="majorHAnsi" w:hAnsiTheme="majorHAnsi" w:cstheme="majorHAnsi"/>
+          <w:color w:val="2F5496" w:themeColor="accent1" w:themeShade="BF"/>
+        </w:rPr>
+        <w:t xml:space="preserve"> reads and consumes a SMP message</w:t>
+      </w:r>
+      <w:r>
+        <w:rPr>
+          <w:rFonts w:asciiTheme="majorHAnsi" w:hAnsiTheme="majorHAnsi" w:cstheme="majorHAnsi"/>
+          <w:color w:val="2F5496" w:themeColor="accent1" w:themeShade="BF"/>
+        </w:rPr>
+        <w:t xml:space="preserve"> from the appropriate file</w:t>
+      </w:r>
+      <w:r>
+        <w:rPr>
+          <w:rFonts w:asciiTheme="majorHAnsi" w:hAnsiTheme="majorHAnsi" w:cstheme="majorHAnsi"/>
+          <w:color w:val="2F5496" w:themeColor="accent1" w:themeShade="BF"/>
+        </w:rPr>
+        <w:t xml:space="preserve"> and</w:t>
       </w:r>
       <w:r>
         <w:rPr>
@@ -6393,7 +6455,7 @@
           <w:rFonts w:asciiTheme="majorHAnsi" w:hAnsiTheme="majorHAnsi" w:cstheme="majorHAnsi"/>
           <w:color w:val="2F5496" w:themeColor="accent1" w:themeShade="BF"/>
         </w:rPr>
-        <w:t>a</w:t>
+        <w:t>sends a SMP</w:t>
       </w:r>
       <w:r>
         <w:rPr>
@@ -6407,42 +6469,7 @@
           <w:rFonts w:asciiTheme="majorHAnsi" w:hAnsiTheme="majorHAnsi" w:cstheme="majorHAnsi"/>
           <w:color w:val="2F5496" w:themeColor="accent1" w:themeShade="BF"/>
         </w:rPr>
-        <w:t xml:space="preserve">message priority. </w:t>
-      </w:r>
-      <w:r>
-        <w:rPr>
-          <w:rFonts w:asciiTheme="majorHAnsi" w:hAnsiTheme="majorHAnsi" w:cstheme="majorHAnsi"/>
-          <w:color w:val="2F5496" w:themeColor="accent1" w:themeShade="BF"/>
-        </w:rPr>
-        <w:t>Based on the message priority, t</w:t>
-      </w:r>
-      <w:r>
-        <w:rPr>
-          <w:rFonts w:asciiTheme="majorHAnsi" w:hAnsiTheme="majorHAnsi" w:cstheme="majorHAnsi"/>
-          <w:color w:val="2F5496" w:themeColor="accent1" w:themeShade="BF"/>
-        </w:rPr>
-        <w:t>he server</w:t>
-      </w:r>
-      <w:r>
-        <w:rPr>
-          <w:rFonts w:asciiTheme="majorHAnsi" w:hAnsiTheme="majorHAnsi" w:cstheme="majorHAnsi"/>
-          <w:color w:val="2F5496" w:themeColor="accent1" w:themeShade="BF"/>
-        </w:rPr>
-        <w:t xml:space="preserve"> reads and consumes a SMP message</w:t>
-      </w:r>
-      <w:r>
-        <w:rPr>
-          <w:rFonts w:asciiTheme="majorHAnsi" w:hAnsiTheme="majorHAnsi" w:cstheme="majorHAnsi"/>
-          <w:color w:val="2F5496" w:themeColor="accent1" w:themeShade="BF"/>
-        </w:rPr>
-        <w:t xml:space="preserve"> from the appropriate file</w:t>
-      </w:r>
-      <w:r>
-        <w:rPr>
-          <w:rFonts w:asciiTheme="majorHAnsi" w:hAnsiTheme="majorHAnsi" w:cstheme="majorHAnsi"/>
-          <w:color w:val="2F5496" w:themeColor="accent1" w:themeShade="BF"/>
-        </w:rPr>
-        <w:t xml:space="preserve"> and</w:t>
+        <w:t>message packet</w:t>
       </w:r>
       <w:r>
         <w:rPr>
@@ -6456,35 +6483,14 @@
           <w:rFonts w:asciiTheme="majorHAnsi" w:hAnsiTheme="majorHAnsi" w:cstheme="majorHAnsi"/>
           <w:color w:val="2F5496" w:themeColor="accent1" w:themeShade="BF"/>
         </w:rPr>
-        <w:t>sends a SMP</w:t>
-      </w:r>
-      <w:r>
-        <w:rPr>
-          <w:rFonts w:asciiTheme="majorHAnsi" w:hAnsiTheme="majorHAnsi" w:cstheme="majorHAnsi"/>
-          <w:color w:val="2F5496" w:themeColor="accent1" w:themeShade="BF"/>
-        </w:rPr>
-        <w:t xml:space="preserve"> </w:t>
-      </w:r>
-      <w:r>
-        <w:rPr>
-          <w:rFonts w:asciiTheme="majorHAnsi" w:hAnsiTheme="majorHAnsi" w:cstheme="majorHAnsi"/>
-          <w:color w:val="2F5496" w:themeColor="accent1" w:themeShade="BF"/>
-        </w:rPr>
-        <w:t>message packet</w:t>
-      </w:r>
-      <w:r>
-        <w:rPr>
-          <w:rFonts w:asciiTheme="majorHAnsi" w:hAnsiTheme="majorHAnsi" w:cstheme="majorHAnsi"/>
-          <w:color w:val="2F5496" w:themeColor="accent1" w:themeShade="BF"/>
-        </w:rPr>
-        <w:t xml:space="preserve"> </w:t>
-      </w:r>
-      <w:r>
-        <w:rPr>
-          <w:rFonts w:asciiTheme="majorHAnsi" w:hAnsiTheme="majorHAnsi" w:cstheme="majorHAnsi"/>
-          <w:color w:val="2F5496" w:themeColor="accent1" w:themeShade="BF"/>
-        </w:rPr>
         <w:t>to the SMP Client Consumer</w:t>
+      </w:r>
+      <w:r>
+        <w:rPr>
+          <w:rFonts w:asciiTheme="majorHAnsi" w:hAnsiTheme="majorHAnsi" w:cstheme="majorHAnsi"/>
+          <w:color w:val="2F5496" w:themeColor="accent1" w:themeShade="BF"/>
+        </w:rPr>
+        <w:t xml:space="preserve"> if the User ID and Password is correct</w:t>
       </w:r>
       <w:r>
         <w:rPr>
@@ -6518,12 +6524,84 @@
     <w:p>
       <w:pPr>
         <w:pStyle w:val="BodyText"/>
-        <w:ind w:left="360"/>
-        <w:rPr>
-          <w:rFonts w:asciiTheme="majorHAnsi" w:hAnsiTheme="majorHAnsi" w:cstheme="majorHAnsi"/>
-          <w:color w:val="2F5496" w:themeColor="accent1" w:themeShade="BF"/>
-        </w:rPr>
-      </w:pPr>
+        <w:rPr>
+          <w:rFonts w:asciiTheme="majorHAnsi" w:hAnsiTheme="majorHAnsi" w:cstheme="majorHAnsi"/>
+          <w:color w:val="2F5496" w:themeColor="accent1" w:themeShade="BF"/>
+        </w:rPr>
+      </w:pPr>
+    </w:p>
+    <w:p>
+      <w:pPr>
+        <w:pStyle w:val="Heading2"/>
+        <w:numPr>
+          <w:ilvl w:val="1"/>
+          <w:numId w:val="2"/>
+        </w:numPr>
+        <w:rPr>
+          <w:rFonts w:asciiTheme="majorHAnsi" w:hAnsiTheme="majorHAnsi" w:cstheme="majorHAnsi"/>
+          <w:color w:val="2F5496" w:themeColor="accent1" w:themeShade="BF"/>
+        </w:rPr>
+      </w:pPr>
+      <w:bookmarkStart w:id="27" w:name="__RefHeading___Toc4418_1335274933"/>
+      <w:bookmarkStart w:id="28" w:name="_Toc190790583"/>
+      <w:bookmarkEnd w:id="27"/>
+      <w:r>
+        <w:rPr>
+          <w:rFonts w:asciiTheme="majorHAnsi" w:hAnsiTheme="majorHAnsi" w:cstheme="majorHAnsi"/>
+          <w:color w:val="2F5496" w:themeColor="accent1" w:themeShade="BF"/>
+        </w:rPr>
+        <w:t>SMP Client Producer Requirements</w:t>
+      </w:r>
+      <w:bookmarkEnd w:id="28"/>
+    </w:p>
+    <w:p>
+      <w:pPr>
+        <w:pStyle w:val="Heading3"/>
+        <w:numPr>
+          <w:ilvl w:val="2"/>
+          <w:numId w:val="2"/>
+        </w:numPr>
+        <w:rPr>
+          <w:rFonts w:asciiTheme="majorHAnsi" w:hAnsiTheme="majorHAnsi" w:cstheme="majorHAnsi"/>
+          <w:color w:val="2F5496" w:themeColor="accent1" w:themeShade="BF"/>
+        </w:rPr>
+      </w:pPr>
+      <w:bookmarkStart w:id="29" w:name="__RefHeading___Toc1116_20501597381"/>
+      <w:bookmarkStart w:id="30" w:name="_Toc190790584"/>
+      <w:bookmarkEnd w:id="29"/>
+      <w:r>
+        <w:rPr>
+          <w:rFonts w:asciiTheme="majorHAnsi" w:hAnsiTheme="majorHAnsi" w:cstheme="majorHAnsi"/>
+          <w:color w:val="2F5496" w:themeColor="accent1" w:themeShade="BF"/>
+        </w:rPr>
+        <w:t xml:space="preserve">Requirement </w:t>
+      </w:r>
+      <w:r>
+        <w:rPr>
+          <w:rFonts w:asciiTheme="majorHAnsi" w:hAnsiTheme="majorHAnsi" w:cstheme="majorHAnsi"/>
+          <w:color w:val="2F5496" w:themeColor="accent1" w:themeShade="BF"/>
+        </w:rPr>
+        <w:t>1</w:t>
+      </w:r>
+      <w:r>
+        <w:rPr>
+          <w:rFonts w:asciiTheme="majorHAnsi" w:hAnsiTheme="majorHAnsi" w:cstheme="majorHAnsi"/>
+          <w:color w:val="2F5496" w:themeColor="accent1" w:themeShade="BF"/>
+        </w:rPr>
+        <w:t xml:space="preserve">: </w:t>
+      </w:r>
+      <w:r>
+        <w:rPr>
+          <w:rFonts w:asciiTheme="majorHAnsi" w:hAnsiTheme="majorHAnsi" w:cstheme="majorHAnsi"/>
+          <w:b w:val="0"/>
+          <w:bCs/>
+          <w:i/>
+          <w:iCs/>
+          <w:color w:val="2F5496" w:themeColor="accent1" w:themeShade="BF"/>
+        </w:rPr>
+        <w:t>Send Message</w:t>
+      </w:r>
+      <w:bookmarkEnd w:id="30"/>
     </w:p>
     <w:p>
       <w:pPr>
@@ -6542,31 +6620,210 @@
           <w:rFonts w:asciiTheme="majorHAnsi" w:hAnsiTheme="majorHAnsi" w:cstheme="majorHAnsi"/>
           <w:color w:val="2F5496" w:themeColor="accent1" w:themeShade="BF"/>
         </w:rPr>
-        <w:t>Security Issue:</w:t>
-      </w:r>
-      <w:r>
-        <w:rPr>
-          <w:rFonts w:asciiTheme="majorHAnsi" w:hAnsiTheme="majorHAnsi" w:cstheme="majorHAnsi"/>
-          <w:color w:val="2F5496" w:themeColor="accent1" w:themeShade="BF"/>
-        </w:rPr>
-        <w:tab/>
-      </w:r>
-      <w:r>
-        <w:rPr>
-          <w:rFonts w:asciiTheme="majorHAnsi" w:hAnsiTheme="majorHAnsi" w:cstheme="majorHAnsi"/>
-          <w:color w:val="2F5496" w:themeColor="accent1" w:themeShade="BF"/>
-        </w:rPr>
-        <w:t>The encryption method and the encryption key management is to be determined.</w:t>
+        <w:t>Type:</w:t>
+      </w:r>
+      <w:r>
+        <w:rPr>
+          <w:rFonts w:asciiTheme="majorHAnsi" w:hAnsiTheme="majorHAnsi" w:cstheme="majorHAnsi"/>
+          <w:color w:val="2F5496" w:themeColor="accent1" w:themeShade="BF"/>
+        </w:rPr>
+        <w:t xml:space="preserve"> User Interface</w:t>
       </w:r>
     </w:p>
     <w:p>
       <w:pPr>
         <w:pStyle w:val="BodyText"/>
-        <w:rPr>
-          <w:rFonts w:asciiTheme="majorHAnsi" w:hAnsiTheme="majorHAnsi" w:cstheme="majorHAnsi"/>
-          <w:color w:val="2F5496" w:themeColor="accent1" w:themeShade="BF"/>
-        </w:rPr>
-      </w:pPr>
+        <w:ind w:left="720"/>
+        <w:rPr>
+          <w:rFonts w:asciiTheme="majorHAnsi" w:hAnsiTheme="majorHAnsi" w:cstheme="majorHAnsi"/>
+          <w:color w:val="2F5496" w:themeColor="accent1" w:themeShade="BF"/>
+        </w:rPr>
+      </w:pPr>
+    </w:p>
+    <w:p>
+      <w:pPr>
+        <w:pStyle w:val="BodyText"/>
+        <w:numPr>
+          <w:ilvl w:val="0"/>
+          <w:numId w:val="3"/>
+        </w:numPr>
+        <w:rPr>
+          <w:rFonts w:asciiTheme="majorHAnsi" w:hAnsiTheme="majorHAnsi" w:cstheme="majorHAnsi"/>
+          <w:color w:val="2F5496" w:themeColor="accent1" w:themeShade="BF"/>
+        </w:rPr>
+      </w:pPr>
+      <w:r>
+        <w:rPr>
+          <w:rFonts w:asciiTheme="majorHAnsi" w:hAnsiTheme="majorHAnsi" w:cstheme="majorHAnsi"/>
+          <w:color w:val="2F5496" w:themeColor="accent1" w:themeShade="BF"/>
+        </w:rPr>
+        <w:t>Description:</w:t>
+      </w:r>
+      <w:r>
+        <w:rPr>
+          <w:rFonts w:asciiTheme="majorHAnsi" w:hAnsiTheme="majorHAnsi" w:cstheme="majorHAnsi"/>
+          <w:color w:val="2F5496" w:themeColor="accent1" w:themeShade="BF"/>
+        </w:rPr>
+        <w:t xml:space="preserve"> </w:t>
+      </w:r>
+      <w:r>
+        <w:rPr>
+          <w:rFonts w:asciiTheme="majorHAnsi" w:hAnsiTheme="majorHAnsi" w:cstheme="majorHAnsi"/>
+          <w:color w:val="2F5496" w:themeColor="accent1" w:themeShade="BF"/>
+        </w:rPr>
+        <w:t xml:space="preserve"> The SMP Message Producer client program is designed to send an SMP PUT request to the server. </w:t>
+      </w:r>
+      <w:r>
+        <w:rPr>
+          <w:rFonts w:asciiTheme="majorHAnsi" w:hAnsiTheme="majorHAnsi" w:cstheme="majorHAnsi"/>
+          <w:color w:val="2F5496" w:themeColor="accent1" w:themeShade="BF"/>
+        </w:rPr>
+        <w:t>This feature allows a user to send an SMP message to the server</w:t>
+      </w:r>
+      <w:r>
+        <w:rPr>
+          <w:rFonts w:asciiTheme="majorHAnsi" w:hAnsiTheme="majorHAnsi" w:cstheme="majorHAnsi"/>
+          <w:color w:val="2F5496" w:themeColor="accent1" w:themeShade="BF"/>
+        </w:rPr>
+        <w:t>.</w:t>
+      </w:r>
+      <w:r>
+        <w:rPr>
+          <w:rFonts w:asciiTheme="majorHAnsi" w:hAnsiTheme="majorHAnsi" w:cstheme="majorHAnsi"/>
+          <w:color w:val="2F5496" w:themeColor="accent1" w:themeShade="BF"/>
+        </w:rPr>
+        <w:t xml:space="preserve"> </w:t>
+      </w:r>
+      <w:r>
+        <w:rPr>
+          <w:rFonts w:asciiTheme="majorHAnsi" w:hAnsiTheme="majorHAnsi" w:cstheme="majorHAnsi"/>
+          <w:color w:val="2F5496" w:themeColor="accent1" w:themeShade="BF"/>
+        </w:rPr>
+        <w:t xml:space="preserve">The message sent to the server consists of the </w:t>
+      </w:r>
+      <w:r>
+        <w:rPr>
+          <w:rFonts w:asciiTheme="majorHAnsi" w:hAnsiTheme="majorHAnsi" w:cstheme="majorHAnsi"/>
+          <w:color w:val="2F5496" w:themeColor="accent1" w:themeShade="BF"/>
+        </w:rPr>
+        <w:t>SMP version,</w:t>
+      </w:r>
+      <w:r>
+        <w:rPr>
+          <w:rFonts w:asciiTheme="majorHAnsi" w:hAnsiTheme="majorHAnsi" w:cstheme="majorHAnsi"/>
+          <w:color w:val="2F5496" w:themeColor="accent1" w:themeShade="BF"/>
+        </w:rPr>
+        <w:t xml:space="preserve"> </w:t>
+      </w:r>
+      <w:r>
+        <w:rPr>
+          <w:rFonts w:asciiTheme="majorHAnsi" w:hAnsiTheme="majorHAnsi" w:cstheme="majorHAnsi"/>
+          <w:color w:val="2F5496" w:themeColor="accent1" w:themeShade="BF"/>
+        </w:rPr>
+        <w:t>message priority,</w:t>
+      </w:r>
+      <w:r>
+        <w:rPr>
+          <w:rFonts w:asciiTheme="majorHAnsi" w:hAnsiTheme="majorHAnsi" w:cstheme="majorHAnsi"/>
+          <w:color w:val="2F5496" w:themeColor="accent1" w:themeShade="BF"/>
+        </w:rPr>
+        <w:t xml:space="preserve"> User ID, password,</w:t>
+      </w:r>
+      <w:r>
+        <w:rPr>
+          <w:rFonts w:asciiTheme="majorHAnsi" w:hAnsiTheme="majorHAnsi" w:cstheme="majorHAnsi"/>
+          <w:color w:val="2F5496" w:themeColor="accent1" w:themeShade="BF"/>
+        </w:rPr>
+        <w:t xml:space="preserve"> </w:t>
+      </w:r>
+      <w:r>
+        <w:rPr>
+          <w:rFonts w:asciiTheme="majorHAnsi" w:hAnsiTheme="majorHAnsi" w:cstheme="majorHAnsi"/>
+          <w:color w:val="2F5496" w:themeColor="accent1" w:themeShade="BF"/>
+        </w:rPr>
+        <w:t>message date</w:t>
+      </w:r>
+      <w:r>
+        <w:rPr>
+          <w:rFonts w:asciiTheme="majorHAnsi" w:hAnsiTheme="majorHAnsi" w:cstheme="majorHAnsi"/>
+          <w:color w:val="2F5496" w:themeColor="accent1" w:themeShade="BF"/>
+        </w:rPr>
+        <w:t xml:space="preserve"> and time</w:t>
+      </w:r>
+      <w:r>
+        <w:rPr>
+          <w:rFonts w:asciiTheme="majorHAnsi" w:hAnsiTheme="majorHAnsi" w:cstheme="majorHAnsi"/>
+          <w:color w:val="2F5496" w:themeColor="accent1" w:themeShade="BF"/>
+        </w:rPr>
+        <w:t xml:space="preserve">, and </w:t>
+      </w:r>
+      <w:r>
+        <w:rPr>
+          <w:rFonts w:asciiTheme="majorHAnsi" w:hAnsiTheme="majorHAnsi" w:cstheme="majorHAnsi"/>
+          <w:color w:val="2F5496" w:themeColor="accent1" w:themeShade="BF"/>
+        </w:rPr>
+        <w:t>an encrypted</w:t>
+      </w:r>
+      <w:r>
+        <w:rPr>
+          <w:rFonts w:asciiTheme="majorHAnsi" w:hAnsiTheme="majorHAnsi" w:cstheme="majorHAnsi"/>
+          <w:color w:val="2F5496" w:themeColor="accent1" w:themeShade="BF"/>
+        </w:rPr>
+        <w:t xml:space="preserve"> message. </w:t>
+      </w:r>
+      <w:r>
+        <w:rPr>
+          <w:rFonts w:asciiTheme="majorHAnsi" w:hAnsiTheme="majorHAnsi" w:cstheme="majorHAnsi"/>
+          <w:color w:val="2F5496" w:themeColor="accent1" w:themeShade="BF"/>
+        </w:rPr>
+        <w:t>The UI for this feature can be a command-line option in the case of a command-line UI (CLUI), or a clickable button in the case of a graphical user interface (GUI).</w:t>
+      </w:r>
+    </w:p>
+    <w:p>
+      <w:pPr>
+        <w:pStyle w:val="BodyText"/>
+        <w:rPr>
+          <w:rFonts w:asciiTheme="majorHAnsi" w:hAnsiTheme="majorHAnsi" w:cstheme="majorHAnsi"/>
+          <w:color w:val="2F5496" w:themeColor="accent1" w:themeShade="BF"/>
+        </w:rPr>
+      </w:pPr>
+      <w:bookmarkStart w:id="31" w:name="__RefHeading___Toc1118_20501597382"/>
+      <w:bookmarkEnd w:id="31"/>
+    </w:p>
+    <w:p>
+      <w:pPr>
+        <w:pStyle w:val="Heading2"/>
+        <w:numPr>
+          <w:ilvl w:val="1"/>
+          <w:numId w:val="2"/>
+        </w:numPr>
+        <w:tabs>
+          <w:tab w:val="num" w:pos="576"/>
+        </w:tabs>
+        <w:ind w:left="576" w:hanging="576"/>
+        <w:rPr>
+          <w:rFonts w:asciiTheme="majorHAnsi" w:hAnsiTheme="majorHAnsi" w:cstheme="majorHAnsi"/>
+          <w:color w:val="2F5496" w:themeColor="accent1" w:themeShade="BF"/>
+        </w:rPr>
+      </w:pPr>
+      <w:bookmarkStart w:id="32" w:name="_Hlk116400260"/>
+      <w:bookmarkStart w:id="33" w:name="_Toc190790586"/>
+      <w:r>
+        <w:rPr>
+          <w:rFonts w:asciiTheme="majorHAnsi" w:hAnsiTheme="majorHAnsi" w:cstheme="majorHAnsi"/>
+          <w:color w:val="2F5496" w:themeColor="accent1" w:themeShade="BF"/>
+        </w:rPr>
+        <w:t xml:space="preserve">SMP Client Consumer </w:t>
+      </w:r>
+      <w:bookmarkEnd w:id="32"/>
+      <w:r>
+        <w:rPr>
+          <w:rFonts w:asciiTheme="majorHAnsi" w:hAnsiTheme="majorHAnsi" w:cstheme="majorHAnsi"/>
+          <w:color w:val="2F5496" w:themeColor="accent1" w:themeShade="BF"/>
+        </w:rPr>
+        <w:t>Requirements</w:t>
+      </w:r>
+      <w:bookmarkEnd w:id="33"/>
     </w:p>
     <w:p>
       <w:pPr>
@@ -6584,13 +6841,27 @@
           <w:color w:val="2F5496" w:themeColor="accent1" w:themeShade="BF"/>
         </w:rPr>
       </w:pPr>
-      <w:bookmarkStart w:id="27" w:name="_Toc190790582"/>
-      <w:r>
-        <w:rPr>
-          <w:rFonts w:asciiTheme="majorHAnsi" w:hAnsiTheme="majorHAnsi" w:cstheme="majorHAnsi"/>
-          <w:color w:val="2F5496" w:themeColor="accent1" w:themeShade="BF"/>
-        </w:rPr>
-        <w:t xml:space="preserve">Requirement 5: </w:t>
+      <w:bookmarkStart w:id="34" w:name="_Toc190790587"/>
+      <w:r>
+        <w:rPr>
+          <w:rFonts w:asciiTheme="majorHAnsi" w:hAnsiTheme="majorHAnsi" w:cstheme="majorHAnsi"/>
+          <w:color w:val="2F5496" w:themeColor="accent1" w:themeShade="BF"/>
+        </w:rPr>
+        <w:t xml:space="preserve">Requirement </w:t>
+      </w:r>
+      <w:r>
+        <w:rPr>
+          <w:rFonts w:asciiTheme="majorHAnsi" w:hAnsiTheme="majorHAnsi" w:cstheme="majorHAnsi"/>
+          <w:color w:val="2F5496" w:themeColor="accent1" w:themeShade="BF"/>
+        </w:rPr>
+        <w:t>1</w:t>
+      </w:r>
+      <w:r>
+        <w:rPr>
+          <w:rFonts w:asciiTheme="majorHAnsi" w:hAnsiTheme="majorHAnsi" w:cstheme="majorHAnsi"/>
+          <w:color w:val="2F5496" w:themeColor="accent1" w:themeShade="BF"/>
+        </w:rPr>
+        <w:t xml:space="preserve">: </w:t>
       </w:r>
       <w:r>
         <w:rPr>
@@ -6601,9 +6872,9 @@
           <w:iCs/>
           <w:color w:val="2F5496" w:themeColor="accent1" w:themeShade="BF"/>
         </w:rPr>
-        <w:t>Requirement Name</w:t>
-      </w:r>
-      <w:bookmarkEnd w:id="27"/>
+        <w:t>Get Message</w:t>
+      </w:r>
+      <w:bookmarkEnd w:id="34"/>
     </w:p>
     <w:p>
       <w:pPr>
@@ -6622,7 +6893,7 @@
           <w:rFonts w:asciiTheme="majorHAnsi" w:hAnsiTheme="majorHAnsi" w:cstheme="majorHAnsi"/>
           <w:color w:val="2F5496" w:themeColor="accent1" w:themeShade="BF"/>
         </w:rPr>
-        <w:t>Type:</w:t>
+        <w:t>Type: User Interface</w:t>
       </w:r>
     </w:p>
     <w:p>
@@ -6652,13 +6923,76 @@
           <w:rFonts w:asciiTheme="majorHAnsi" w:hAnsiTheme="majorHAnsi" w:cstheme="majorHAnsi"/>
           <w:color w:val="2F5496" w:themeColor="accent1" w:themeShade="BF"/>
         </w:rPr>
-        <w:t>Description:</w:t>
+        <w:lastRenderedPageBreak/>
+        <w:t xml:space="preserve">Description:  The SMP Message Consumer client program is designed to send an SMP GET request to the server to retrieve the next message. This feature allows a user to retrieve an SMP message from the server. </w:t>
+      </w:r>
+      <w:r>
+        <w:rPr>
+          <w:rFonts w:asciiTheme="majorHAnsi" w:hAnsiTheme="majorHAnsi" w:cstheme="majorHAnsi"/>
+          <w:color w:val="2F5496" w:themeColor="accent1" w:themeShade="BF"/>
+        </w:rPr>
+        <w:t xml:space="preserve">The message sent </w:t>
+      </w:r>
+      <w:r>
+        <w:rPr>
+          <w:rFonts w:asciiTheme="majorHAnsi" w:hAnsiTheme="majorHAnsi" w:cstheme="majorHAnsi"/>
+          <w:color w:val="2F5496" w:themeColor="accent1" w:themeShade="BF"/>
+        </w:rPr>
+        <w:t xml:space="preserve">from the server </w:t>
+      </w:r>
+      <w:r>
+        <w:rPr>
+          <w:rFonts w:asciiTheme="majorHAnsi" w:hAnsiTheme="majorHAnsi" w:cstheme="majorHAnsi"/>
+          <w:color w:val="2F5496" w:themeColor="accent1" w:themeShade="BF"/>
+        </w:rPr>
+        <w:t>back to the client consists of the message date</w:t>
+      </w:r>
+      <w:r>
+        <w:rPr>
+          <w:rFonts w:asciiTheme="majorHAnsi" w:hAnsiTheme="majorHAnsi" w:cstheme="majorHAnsi"/>
+          <w:color w:val="2F5496" w:themeColor="accent1" w:themeShade="BF"/>
+        </w:rPr>
+        <w:t xml:space="preserve"> </w:t>
+      </w:r>
+      <w:r>
+        <w:rPr>
+          <w:rFonts w:asciiTheme="majorHAnsi" w:hAnsiTheme="majorHAnsi" w:cstheme="majorHAnsi"/>
+          <w:color w:val="2F5496" w:themeColor="accent1" w:themeShade="BF"/>
+        </w:rPr>
+        <w:t xml:space="preserve">and the </w:t>
+      </w:r>
+      <w:r>
+        <w:rPr>
+          <w:rFonts w:asciiTheme="majorHAnsi" w:hAnsiTheme="majorHAnsi" w:cstheme="majorHAnsi"/>
+          <w:color w:val="2F5496" w:themeColor="accent1" w:themeShade="BF"/>
+        </w:rPr>
+        <w:t xml:space="preserve">encrypted </w:t>
+      </w:r>
+      <w:r>
+        <w:rPr>
+          <w:rFonts w:asciiTheme="majorHAnsi" w:hAnsiTheme="majorHAnsi" w:cstheme="majorHAnsi"/>
+          <w:color w:val="2F5496" w:themeColor="accent1" w:themeShade="BF"/>
+        </w:rPr>
+        <w:t>message</w:t>
+      </w:r>
+      <w:r>
+        <w:rPr>
+          <w:rFonts w:asciiTheme="majorHAnsi" w:hAnsiTheme="majorHAnsi" w:cstheme="majorHAnsi"/>
+          <w:color w:val="2F5496" w:themeColor="accent1" w:themeShade="BF"/>
+        </w:rPr>
+        <w:t xml:space="preserve"> as well as the User ID and password</w:t>
+      </w:r>
+      <w:r>
+        <w:rPr>
+          <w:rFonts w:asciiTheme="majorHAnsi" w:hAnsiTheme="majorHAnsi" w:cstheme="majorHAnsi"/>
+          <w:color w:val="2F5496" w:themeColor="accent1" w:themeShade="BF"/>
+        </w:rPr>
+        <w:t>. The UI for this feature can be a command-line option in the case of a command-line UI (CLUI), or a clickable button in the case of a graphical user interface (GUI).</w:t>
       </w:r>
     </w:p>
     <w:p>
       <w:pPr>
         <w:pStyle w:val="BodyText"/>
-        <w:ind w:left="360"/>
         <w:rPr>
           <w:rFonts w:asciiTheme="majorHAnsi" w:hAnsiTheme="majorHAnsi" w:cstheme="majorHAnsi"/>
           <w:color w:val="2F5496" w:themeColor="accent1" w:themeShade="BF"/>
@@ -6667,961 +7001,41 @@
     </w:p>
     <w:p>
       <w:pPr>
-        <w:pStyle w:val="BodyText"/>
-        <w:numPr>
-          <w:ilvl w:val="0"/>
-          <w:numId w:val="3"/>
-        </w:numPr>
-        <w:rPr>
-          <w:rFonts w:asciiTheme="majorHAnsi" w:hAnsiTheme="majorHAnsi" w:cstheme="majorHAnsi"/>
-          <w:color w:val="2F5496" w:themeColor="accent1" w:themeShade="BF"/>
-        </w:rPr>
-      </w:pPr>
-      <w:r>
-        <w:rPr>
-          <w:rFonts w:asciiTheme="majorHAnsi" w:hAnsiTheme="majorHAnsi" w:cstheme="majorHAnsi"/>
-          <w:color w:val="2F5496" w:themeColor="accent1" w:themeShade="BF"/>
-        </w:rPr>
-        <w:t>Security Issue:</w:t>
-      </w:r>
-    </w:p>
-    <w:p>
-      <w:pPr>
-        <w:pStyle w:val="BodyText"/>
-        <w:rPr>
-          <w:rFonts w:asciiTheme="majorHAnsi" w:hAnsiTheme="majorHAnsi" w:cstheme="majorHAnsi"/>
-          <w:color w:val="2F5496" w:themeColor="accent1" w:themeShade="BF"/>
-        </w:rPr>
-      </w:pPr>
-    </w:p>
-    <w:p>
-      <w:pPr>
-        <w:pStyle w:val="Heading2"/>
-        <w:numPr>
-          <w:ilvl w:val="1"/>
-          <w:numId w:val="2"/>
-        </w:numPr>
-        <w:rPr>
-          <w:rFonts w:asciiTheme="majorHAnsi" w:hAnsiTheme="majorHAnsi" w:cstheme="majorHAnsi"/>
-          <w:color w:val="2F5496" w:themeColor="accent1" w:themeShade="BF"/>
-        </w:rPr>
-      </w:pPr>
-      <w:bookmarkStart w:id="28" w:name="__RefHeading___Toc4418_1335274933"/>
-      <w:bookmarkStart w:id="29" w:name="_Toc190790583"/>
-      <w:bookmarkEnd w:id="28"/>
-      <w:r>
-        <w:rPr>
-          <w:rFonts w:asciiTheme="majorHAnsi" w:hAnsiTheme="majorHAnsi" w:cstheme="majorHAnsi"/>
-          <w:color w:val="2F5496" w:themeColor="accent1" w:themeShade="BF"/>
-        </w:rPr>
-        <w:t>SMP Client Producer Requirements</w:t>
-      </w:r>
-      <w:bookmarkEnd w:id="29"/>
-    </w:p>
-    <w:p>
-      <w:pPr>
-        <w:pStyle w:val="Heading3"/>
-        <w:numPr>
-          <w:ilvl w:val="2"/>
-          <w:numId w:val="2"/>
-        </w:numPr>
-        <w:rPr>
-          <w:rFonts w:asciiTheme="majorHAnsi" w:hAnsiTheme="majorHAnsi" w:cstheme="majorHAnsi"/>
-          <w:color w:val="2F5496" w:themeColor="accent1" w:themeShade="BF"/>
-        </w:rPr>
-      </w:pPr>
-      <w:bookmarkStart w:id="30" w:name="__RefHeading___Toc1116_20501597381"/>
-      <w:bookmarkStart w:id="31" w:name="_Toc190790584"/>
-      <w:bookmarkEnd w:id="30"/>
-      <w:r>
-        <w:rPr>
-          <w:rFonts w:asciiTheme="majorHAnsi" w:hAnsiTheme="majorHAnsi" w:cstheme="majorHAnsi"/>
-          <w:color w:val="2F5496" w:themeColor="accent1" w:themeShade="BF"/>
-        </w:rPr>
-        <w:t xml:space="preserve">Requirement </w:t>
-      </w:r>
-      <w:r>
-        <w:rPr>
-          <w:rFonts w:asciiTheme="majorHAnsi" w:hAnsiTheme="majorHAnsi" w:cstheme="majorHAnsi"/>
-          <w:color w:val="2F5496" w:themeColor="accent1" w:themeShade="BF"/>
-        </w:rPr>
-        <w:t>1</w:t>
-      </w:r>
-      <w:r>
-        <w:rPr>
-          <w:rFonts w:asciiTheme="majorHAnsi" w:hAnsiTheme="majorHAnsi" w:cstheme="majorHAnsi"/>
-          <w:color w:val="2F5496" w:themeColor="accent1" w:themeShade="BF"/>
-        </w:rPr>
-        <w:t xml:space="preserve">: </w:t>
-      </w:r>
-      <w:r>
-        <w:rPr>
-          <w:rFonts w:asciiTheme="majorHAnsi" w:hAnsiTheme="majorHAnsi" w:cstheme="majorHAnsi"/>
-          <w:b w:val="0"/>
-          <w:bCs/>
-          <w:i/>
-          <w:iCs/>
-          <w:color w:val="2F5496" w:themeColor="accent1" w:themeShade="BF"/>
-        </w:rPr>
-        <w:t>Send Message</w:t>
-      </w:r>
-      <w:bookmarkEnd w:id="31"/>
-    </w:p>
-    <w:p>
-      <w:pPr>
-        <w:pStyle w:val="BodyText"/>
-        <w:numPr>
-          <w:ilvl w:val="0"/>
-          <w:numId w:val="3"/>
-        </w:numPr>
-        <w:rPr>
-          <w:rFonts w:asciiTheme="majorHAnsi" w:hAnsiTheme="majorHAnsi" w:cstheme="majorHAnsi"/>
-          <w:color w:val="2F5496" w:themeColor="accent1" w:themeShade="BF"/>
-        </w:rPr>
-      </w:pPr>
-      <w:r>
-        <w:rPr>
-          <w:rFonts w:asciiTheme="majorHAnsi" w:hAnsiTheme="majorHAnsi" w:cstheme="majorHAnsi"/>
-          <w:color w:val="2F5496" w:themeColor="accent1" w:themeShade="BF"/>
-        </w:rPr>
-        <w:t>Type:</w:t>
-      </w:r>
-      <w:r>
-        <w:rPr>
-          <w:rFonts w:asciiTheme="majorHAnsi" w:hAnsiTheme="majorHAnsi" w:cstheme="majorHAnsi"/>
-          <w:color w:val="2F5496" w:themeColor="accent1" w:themeShade="BF"/>
-        </w:rPr>
-        <w:t xml:space="preserve"> User Interface</w:t>
-      </w:r>
-    </w:p>
-    <w:p>
-      <w:pPr>
-        <w:pStyle w:val="BodyText"/>
-        <w:ind w:left="720"/>
-        <w:rPr>
-          <w:rFonts w:asciiTheme="majorHAnsi" w:hAnsiTheme="majorHAnsi" w:cstheme="majorHAnsi"/>
-          <w:color w:val="2F5496" w:themeColor="accent1" w:themeShade="BF"/>
-        </w:rPr>
-      </w:pPr>
-    </w:p>
-    <w:p>
-      <w:pPr>
-        <w:pStyle w:val="BodyText"/>
-        <w:numPr>
-          <w:ilvl w:val="0"/>
-          <w:numId w:val="3"/>
-        </w:numPr>
-        <w:rPr>
-          <w:rFonts w:asciiTheme="majorHAnsi" w:hAnsiTheme="majorHAnsi" w:cstheme="majorHAnsi"/>
-          <w:color w:val="2F5496" w:themeColor="accent1" w:themeShade="BF"/>
-        </w:rPr>
-      </w:pPr>
-      <w:r>
-        <w:rPr>
-          <w:rFonts w:asciiTheme="majorHAnsi" w:hAnsiTheme="majorHAnsi" w:cstheme="majorHAnsi"/>
-          <w:color w:val="2F5496" w:themeColor="accent1" w:themeShade="BF"/>
-        </w:rPr>
-        <w:lastRenderedPageBreak/>
-        <w:t>Description:</w:t>
-      </w:r>
-      <w:r>
-        <w:rPr>
-          <w:rFonts w:asciiTheme="majorHAnsi" w:hAnsiTheme="majorHAnsi" w:cstheme="majorHAnsi"/>
-          <w:color w:val="2F5496" w:themeColor="accent1" w:themeShade="BF"/>
-        </w:rPr>
-        <w:t xml:space="preserve"> </w:t>
-      </w:r>
-      <w:r>
-        <w:rPr>
-          <w:rFonts w:asciiTheme="majorHAnsi" w:hAnsiTheme="majorHAnsi" w:cstheme="majorHAnsi"/>
-          <w:color w:val="2F5496" w:themeColor="accent1" w:themeShade="BF"/>
-        </w:rPr>
-        <w:t xml:space="preserve"> The SMP Message Producer client program is designed to send an SMP PUT request to the server. </w:t>
-      </w:r>
-      <w:r>
-        <w:rPr>
-          <w:rFonts w:asciiTheme="majorHAnsi" w:hAnsiTheme="majorHAnsi" w:cstheme="majorHAnsi"/>
-          <w:color w:val="2F5496" w:themeColor="accent1" w:themeShade="BF"/>
-        </w:rPr>
-        <w:t>This feature allows a user to send an SMP message to the server</w:t>
-      </w:r>
-      <w:r>
-        <w:rPr>
-          <w:rFonts w:asciiTheme="majorHAnsi" w:hAnsiTheme="majorHAnsi" w:cstheme="majorHAnsi"/>
-          <w:color w:val="2F5496" w:themeColor="accent1" w:themeShade="BF"/>
-        </w:rPr>
-        <w:t>.</w:t>
-      </w:r>
-      <w:r>
-        <w:rPr>
-          <w:rFonts w:asciiTheme="majorHAnsi" w:hAnsiTheme="majorHAnsi" w:cstheme="majorHAnsi"/>
-          <w:color w:val="2F5496" w:themeColor="accent1" w:themeShade="BF"/>
-        </w:rPr>
-        <w:t xml:space="preserve"> </w:t>
-      </w:r>
-      <w:r>
-        <w:rPr>
-          <w:rFonts w:asciiTheme="majorHAnsi" w:hAnsiTheme="majorHAnsi" w:cstheme="majorHAnsi"/>
-          <w:color w:val="2F5496" w:themeColor="accent1" w:themeShade="BF"/>
-        </w:rPr>
-        <w:t xml:space="preserve">The message sent to the server consists of the </w:t>
-      </w:r>
-      <w:r>
-        <w:rPr>
-          <w:rFonts w:asciiTheme="majorHAnsi" w:hAnsiTheme="majorHAnsi" w:cstheme="majorHAnsi"/>
-          <w:color w:val="2F5496" w:themeColor="accent1" w:themeShade="BF"/>
-        </w:rPr>
-        <w:t>SMP version,</w:t>
-      </w:r>
-      <w:r>
-        <w:rPr>
-          <w:rFonts w:asciiTheme="majorHAnsi" w:hAnsiTheme="majorHAnsi" w:cstheme="majorHAnsi"/>
-          <w:color w:val="2F5496" w:themeColor="accent1" w:themeShade="BF"/>
-        </w:rPr>
-        <w:t xml:space="preserve"> </w:t>
-      </w:r>
-      <w:r>
-        <w:rPr>
-          <w:rFonts w:asciiTheme="majorHAnsi" w:hAnsiTheme="majorHAnsi" w:cstheme="majorHAnsi"/>
-          <w:color w:val="2F5496" w:themeColor="accent1" w:themeShade="BF"/>
-        </w:rPr>
-        <w:t xml:space="preserve">message priority, </w:t>
-      </w:r>
-      <w:r>
-        <w:rPr>
-          <w:rFonts w:asciiTheme="majorHAnsi" w:hAnsiTheme="majorHAnsi" w:cstheme="majorHAnsi"/>
-          <w:color w:val="2F5496" w:themeColor="accent1" w:themeShade="BF"/>
-        </w:rPr>
-        <w:t>message date</w:t>
-      </w:r>
-      <w:r>
-        <w:rPr>
-          <w:rFonts w:asciiTheme="majorHAnsi" w:hAnsiTheme="majorHAnsi" w:cstheme="majorHAnsi"/>
-          <w:color w:val="2F5496" w:themeColor="accent1" w:themeShade="BF"/>
-        </w:rPr>
-        <w:t xml:space="preserve"> and time</w:t>
-      </w:r>
-      <w:r>
-        <w:rPr>
-          <w:rFonts w:asciiTheme="majorHAnsi" w:hAnsiTheme="majorHAnsi" w:cstheme="majorHAnsi"/>
-          <w:color w:val="2F5496" w:themeColor="accent1" w:themeShade="BF"/>
-        </w:rPr>
-        <w:t xml:space="preserve">, and </w:t>
-      </w:r>
-      <w:r>
-        <w:rPr>
-          <w:rFonts w:asciiTheme="majorHAnsi" w:hAnsiTheme="majorHAnsi" w:cstheme="majorHAnsi"/>
-          <w:color w:val="2F5496" w:themeColor="accent1" w:themeShade="BF"/>
-        </w:rPr>
-        <w:t>an encrypted</w:t>
-      </w:r>
-      <w:r>
-        <w:rPr>
-          <w:rFonts w:asciiTheme="majorHAnsi" w:hAnsiTheme="majorHAnsi" w:cstheme="majorHAnsi"/>
-          <w:color w:val="2F5496" w:themeColor="accent1" w:themeShade="BF"/>
-        </w:rPr>
-        <w:t xml:space="preserve"> message. </w:t>
-      </w:r>
-      <w:r>
-        <w:rPr>
-          <w:rFonts w:asciiTheme="majorHAnsi" w:hAnsiTheme="majorHAnsi" w:cstheme="majorHAnsi"/>
-          <w:color w:val="2F5496" w:themeColor="accent1" w:themeShade="BF"/>
-        </w:rPr>
-        <w:t>The UI for this feature can be a command-line option in the case of a command-line UI (CLUI), or a clickable button in the case of a graphical user interface (GUI).</w:t>
-      </w:r>
-    </w:p>
-    <w:p>
-      <w:pPr>
-        <w:pStyle w:val="BodyText"/>
-        <w:ind w:left="360"/>
-        <w:rPr>
-          <w:rFonts w:asciiTheme="majorHAnsi" w:hAnsiTheme="majorHAnsi" w:cstheme="majorHAnsi"/>
-          <w:color w:val="2F5496" w:themeColor="accent1" w:themeShade="BF"/>
-        </w:rPr>
-      </w:pPr>
-    </w:p>
-    <w:p>
-      <w:pPr>
-        <w:pStyle w:val="BodyText"/>
-        <w:numPr>
-          <w:ilvl w:val="0"/>
-          <w:numId w:val="3"/>
-        </w:numPr>
-        <w:rPr>
-          <w:rFonts w:asciiTheme="majorHAnsi" w:hAnsiTheme="majorHAnsi" w:cstheme="majorHAnsi"/>
-          <w:color w:val="2F5496" w:themeColor="accent1" w:themeShade="BF"/>
-        </w:rPr>
-      </w:pPr>
-      <w:r>
-        <w:rPr>
-          <w:rFonts w:asciiTheme="majorHAnsi" w:hAnsiTheme="majorHAnsi" w:cstheme="majorHAnsi"/>
-          <w:color w:val="2F5496" w:themeColor="accent1" w:themeShade="BF"/>
-        </w:rPr>
-        <w:t>Security Issue:</w:t>
-      </w:r>
-      <w:r>
-        <w:rPr>
-          <w:rFonts w:asciiTheme="majorHAnsi" w:hAnsiTheme="majorHAnsi" w:cstheme="majorHAnsi"/>
-          <w:color w:val="2F5496" w:themeColor="accent1" w:themeShade="BF"/>
-        </w:rPr>
-        <w:t xml:space="preserve"> </w:t>
-      </w:r>
-      <w:r>
-        <w:rPr>
-          <w:rFonts w:asciiTheme="majorHAnsi" w:hAnsiTheme="majorHAnsi" w:cstheme="majorHAnsi"/>
-          <w:color w:val="2F5496" w:themeColor="accent1" w:themeShade="BF"/>
-        </w:rPr>
-        <w:t>If unencrypted, the message content can be read by a network packet analyzer (packet sniffer). It’s recommended that the message content is encrypted.</w:t>
-      </w:r>
-    </w:p>
-    <w:p>
-      <w:pPr>
-        <w:pStyle w:val="ListParagraph"/>
-        <w:rPr>
-          <w:rFonts w:asciiTheme="majorHAnsi" w:hAnsiTheme="majorHAnsi" w:cstheme="majorHAnsi"/>
-          <w:color w:val="2F5496" w:themeColor="accent1" w:themeShade="BF"/>
-        </w:rPr>
-      </w:pPr>
-    </w:p>
-    <w:p>
-      <w:pPr>
-        <w:pStyle w:val="BodyText"/>
-        <w:numPr>
-          <w:ilvl w:val="0"/>
-          <w:numId w:val="3"/>
-        </w:numPr>
-        <w:rPr>
-          <w:rFonts w:asciiTheme="majorHAnsi" w:hAnsiTheme="majorHAnsi" w:cstheme="majorHAnsi"/>
-          <w:color w:val="2F5496" w:themeColor="accent1" w:themeShade="BF"/>
-        </w:rPr>
-      </w:pPr>
-      <w:r>
-        <w:rPr>
-          <w:rFonts w:asciiTheme="majorHAnsi" w:hAnsiTheme="majorHAnsi" w:cstheme="majorHAnsi"/>
-          <w:color w:val="2F5496" w:themeColor="accent1" w:themeShade="BF"/>
-        </w:rPr>
-        <w:t>Security Issue:</w:t>
-      </w:r>
-      <w:r>
-        <w:rPr>
-          <w:rFonts w:asciiTheme="majorHAnsi" w:hAnsiTheme="majorHAnsi" w:cstheme="majorHAnsi"/>
-          <w:color w:val="2F5496" w:themeColor="accent1" w:themeShade="BF"/>
-        </w:rPr>
-        <w:tab/>
-        <w:t>The encryption method and the encryption key management is to be determined.</w:t>
-      </w:r>
-    </w:p>
-    <w:p>
-      <w:pPr>
-        <w:pStyle w:val="BodyText"/>
-        <w:rPr>
-          <w:rFonts w:asciiTheme="majorHAnsi" w:hAnsiTheme="majorHAnsi" w:cstheme="majorHAnsi"/>
-          <w:color w:val="2F5496" w:themeColor="accent1" w:themeShade="BF"/>
-        </w:rPr>
-      </w:pPr>
-    </w:p>
-    <w:p>
-      <w:pPr>
-        <w:pStyle w:val="BodyText"/>
-        <w:rPr>
-          <w:rFonts w:asciiTheme="majorHAnsi" w:hAnsiTheme="majorHAnsi" w:cstheme="majorHAnsi"/>
-          <w:color w:val="2F5496" w:themeColor="accent1" w:themeShade="BF"/>
-        </w:rPr>
-      </w:pPr>
-    </w:p>
-    <w:p>
-      <w:pPr>
-        <w:pStyle w:val="Heading3"/>
-        <w:numPr>
-          <w:ilvl w:val="2"/>
-          <w:numId w:val="2"/>
-        </w:numPr>
-        <w:rPr>
-          <w:rFonts w:asciiTheme="majorHAnsi" w:hAnsiTheme="majorHAnsi" w:cstheme="majorHAnsi"/>
-          <w:color w:val="2F5496" w:themeColor="accent1" w:themeShade="BF"/>
-        </w:rPr>
-      </w:pPr>
-      <w:bookmarkStart w:id="32" w:name="__RefHeading___Toc1118_20501597382"/>
-      <w:bookmarkStart w:id="33" w:name="_Toc190790585"/>
-      <w:bookmarkEnd w:id="32"/>
-      <w:r>
-        <w:rPr>
-          <w:rFonts w:asciiTheme="majorHAnsi" w:hAnsiTheme="majorHAnsi" w:cstheme="majorHAnsi"/>
-          <w:color w:val="2F5496" w:themeColor="accent1" w:themeShade="BF"/>
-        </w:rPr>
-        <w:t xml:space="preserve">Requirement </w:t>
-      </w:r>
-      <w:r>
-        <w:rPr>
-          <w:rFonts w:asciiTheme="majorHAnsi" w:hAnsiTheme="majorHAnsi" w:cstheme="majorHAnsi"/>
-          <w:color w:val="2F5496" w:themeColor="accent1" w:themeShade="BF"/>
-        </w:rPr>
-        <w:t>3</w:t>
-      </w:r>
-      <w:r>
-        <w:rPr>
-          <w:rFonts w:asciiTheme="majorHAnsi" w:hAnsiTheme="majorHAnsi" w:cstheme="majorHAnsi"/>
-          <w:color w:val="2F5496" w:themeColor="accent1" w:themeShade="BF"/>
-        </w:rPr>
-        <w:t xml:space="preserve">: </w:t>
-      </w:r>
-      <w:r>
-        <w:rPr>
-          <w:rFonts w:asciiTheme="majorHAnsi" w:hAnsiTheme="majorHAnsi" w:cstheme="majorHAnsi"/>
-          <w:b w:val="0"/>
-          <w:bCs/>
-          <w:i/>
-          <w:iCs/>
-          <w:color w:val="2F5496" w:themeColor="accent1" w:themeShade="BF"/>
-        </w:rPr>
-        <w:t>Requirement Name</w:t>
-      </w:r>
-      <w:bookmarkEnd w:id="33"/>
-    </w:p>
-    <w:p>
-      <w:pPr>
-        <w:pStyle w:val="BodyText"/>
-        <w:numPr>
-          <w:ilvl w:val="0"/>
-          <w:numId w:val="3"/>
-        </w:numPr>
-        <w:rPr>
-          <w:rFonts w:asciiTheme="majorHAnsi" w:hAnsiTheme="majorHAnsi" w:cstheme="majorHAnsi"/>
-          <w:color w:val="2F5496" w:themeColor="accent1" w:themeShade="BF"/>
-        </w:rPr>
-      </w:pPr>
-      <w:r>
-        <w:rPr>
-          <w:rFonts w:asciiTheme="majorHAnsi" w:hAnsiTheme="majorHAnsi" w:cstheme="majorHAnsi"/>
-          <w:color w:val="2F5496" w:themeColor="accent1" w:themeShade="BF"/>
-        </w:rPr>
-        <w:t>Type:</w:t>
-      </w:r>
-    </w:p>
-    <w:p>
-      <w:pPr>
-        <w:pStyle w:val="BodyText"/>
-        <w:ind w:left="720"/>
-        <w:rPr>
-          <w:rFonts w:asciiTheme="majorHAnsi" w:hAnsiTheme="majorHAnsi" w:cstheme="majorHAnsi"/>
-          <w:color w:val="2F5496" w:themeColor="accent1" w:themeShade="BF"/>
-        </w:rPr>
-      </w:pPr>
-    </w:p>
-    <w:p>
-      <w:pPr>
-        <w:pStyle w:val="BodyText"/>
-        <w:numPr>
-          <w:ilvl w:val="0"/>
-          <w:numId w:val="3"/>
-        </w:numPr>
-        <w:rPr>
-          <w:rFonts w:asciiTheme="majorHAnsi" w:hAnsiTheme="majorHAnsi" w:cstheme="majorHAnsi"/>
-          <w:color w:val="2F5496" w:themeColor="accent1" w:themeShade="BF"/>
-        </w:rPr>
-      </w:pPr>
-      <w:r>
-        <w:rPr>
-          <w:rFonts w:asciiTheme="majorHAnsi" w:hAnsiTheme="majorHAnsi" w:cstheme="majorHAnsi"/>
-          <w:color w:val="2F5496" w:themeColor="accent1" w:themeShade="BF"/>
-        </w:rPr>
-        <w:t>Description:</w:t>
-      </w:r>
-    </w:p>
-    <w:p>
-      <w:pPr>
-        <w:pStyle w:val="BodyText"/>
-        <w:ind w:left="360"/>
-        <w:rPr>
-          <w:rFonts w:asciiTheme="majorHAnsi" w:hAnsiTheme="majorHAnsi" w:cstheme="majorHAnsi"/>
-          <w:color w:val="2F5496" w:themeColor="accent1" w:themeShade="BF"/>
-        </w:rPr>
-      </w:pPr>
-    </w:p>
-    <w:p>
-      <w:pPr>
-        <w:pStyle w:val="BodyText"/>
-        <w:numPr>
-          <w:ilvl w:val="0"/>
-          <w:numId w:val="3"/>
-        </w:numPr>
-        <w:rPr>
-          <w:rFonts w:asciiTheme="majorHAnsi" w:hAnsiTheme="majorHAnsi" w:cstheme="majorHAnsi"/>
-          <w:color w:val="2F5496" w:themeColor="accent1" w:themeShade="BF"/>
-        </w:rPr>
-      </w:pPr>
-      <w:r>
-        <w:rPr>
-          <w:rFonts w:asciiTheme="majorHAnsi" w:hAnsiTheme="majorHAnsi" w:cstheme="majorHAnsi"/>
-          <w:color w:val="2F5496" w:themeColor="accent1" w:themeShade="BF"/>
-        </w:rPr>
-        <w:t>Security Issue:</w:t>
-      </w:r>
-    </w:p>
-    <w:p>
-      <w:pPr>
-        <w:pStyle w:val="BodyText"/>
-        <w:rPr>
-          <w:rFonts w:asciiTheme="majorHAnsi" w:hAnsiTheme="majorHAnsi" w:cstheme="majorHAnsi"/>
-          <w:color w:val="2F5496" w:themeColor="accent1" w:themeShade="BF"/>
-        </w:rPr>
-      </w:pPr>
-    </w:p>
-    <w:p>
-      <w:pPr>
-        <w:pStyle w:val="Heading2"/>
-        <w:numPr>
-          <w:ilvl w:val="1"/>
-          <w:numId w:val="2"/>
-        </w:numPr>
-        <w:tabs>
-          <w:tab w:val="num" w:pos="576"/>
-        </w:tabs>
-        <w:ind w:left="576" w:hanging="576"/>
-        <w:rPr>
-          <w:rFonts w:asciiTheme="majorHAnsi" w:hAnsiTheme="majorHAnsi" w:cstheme="majorHAnsi"/>
-          <w:color w:val="2F5496" w:themeColor="accent1" w:themeShade="BF"/>
-        </w:rPr>
-      </w:pPr>
-      <w:bookmarkStart w:id="34" w:name="_Hlk116400260"/>
-      <w:bookmarkStart w:id="35" w:name="_Toc190790586"/>
-      <w:r>
-        <w:rPr>
-          <w:rFonts w:asciiTheme="majorHAnsi" w:hAnsiTheme="majorHAnsi" w:cstheme="majorHAnsi"/>
-          <w:color w:val="2F5496" w:themeColor="accent1" w:themeShade="BF"/>
-        </w:rPr>
-        <w:t xml:space="preserve">SMP Client Consumer </w:t>
-      </w:r>
-      <w:bookmarkEnd w:id="34"/>
-      <w:r>
-        <w:rPr>
-          <w:rFonts w:asciiTheme="majorHAnsi" w:hAnsiTheme="majorHAnsi" w:cstheme="majorHAnsi"/>
-          <w:color w:val="2F5496" w:themeColor="accent1" w:themeShade="BF"/>
-        </w:rPr>
-        <w:t>Requirements</w:t>
-      </w:r>
+        <w:rPr>
+          <w:rFonts w:asciiTheme="majorHAnsi" w:hAnsiTheme="majorHAnsi" w:cstheme="majorHAnsi"/>
+          <w:color w:val="2F5496" w:themeColor="accent1" w:themeShade="BF"/>
+        </w:rPr>
+      </w:pPr>
+      <w:bookmarkStart w:id="35" w:name="__RefHeading___Toc1120_20501597382"/>
       <w:bookmarkEnd w:id="35"/>
     </w:p>
     <w:p>
       <w:pPr>
-        <w:pStyle w:val="Heading3"/>
-        <w:numPr>
-          <w:ilvl w:val="2"/>
-          <w:numId w:val="2"/>
-        </w:numPr>
-        <w:tabs>
-          <w:tab w:val="num" w:pos="720"/>
-        </w:tabs>
-        <w:ind w:left="720" w:hanging="720"/>
-        <w:rPr>
-          <w:rFonts w:asciiTheme="majorHAnsi" w:hAnsiTheme="majorHAnsi" w:cstheme="majorHAnsi"/>
-          <w:color w:val="2F5496" w:themeColor="accent1" w:themeShade="BF"/>
-        </w:rPr>
-      </w:pPr>
-      <w:bookmarkStart w:id="36" w:name="_Toc190790587"/>
-      <w:r>
-        <w:rPr>
-          <w:rFonts w:asciiTheme="majorHAnsi" w:hAnsiTheme="majorHAnsi" w:cstheme="majorHAnsi"/>
-          <w:color w:val="2F5496" w:themeColor="accent1" w:themeShade="BF"/>
-        </w:rPr>
-        <w:t xml:space="preserve">Requirement </w:t>
-      </w:r>
-      <w:r>
-        <w:rPr>
-          <w:rFonts w:asciiTheme="majorHAnsi" w:hAnsiTheme="majorHAnsi" w:cstheme="majorHAnsi"/>
-          <w:color w:val="2F5496" w:themeColor="accent1" w:themeShade="BF"/>
-        </w:rPr>
-        <w:t>1</w:t>
-      </w:r>
-      <w:r>
-        <w:rPr>
-          <w:rFonts w:asciiTheme="majorHAnsi" w:hAnsiTheme="majorHAnsi" w:cstheme="majorHAnsi"/>
-          <w:color w:val="2F5496" w:themeColor="accent1" w:themeShade="BF"/>
-        </w:rPr>
-        <w:t xml:space="preserve">: </w:t>
-      </w:r>
-      <w:r>
-        <w:rPr>
-          <w:rFonts w:asciiTheme="majorHAnsi" w:hAnsiTheme="majorHAnsi" w:cstheme="majorHAnsi"/>
-          <w:b w:val="0"/>
-          <w:bCs/>
-          <w:i/>
-          <w:iCs/>
-          <w:color w:val="2F5496" w:themeColor="accent1" w:themeShade="BF"/>
-        </w:rPr>
-        <w:t>Get Message</w:t>
-      </w:r>
-      <w:bookmarkEnd w:id="36"/>
+        <w:pStyle w:val="BodyText"/>
+        <w:rPr>
+          <w:rFonts w:asciiTheme="majorHAnsi" w:hAnsiTheme="majorHAnsi" w:cstheme="majorHAnsi"/>
+          <w:color w:val="2F5496" w:themeColor="accent1" w:themeShade="BF"/>
+        </w:rPr>
+      </w:pPr>
+      <w:bookmarkStart w:id="36" w:name="_Hlk112156881"/>
     </w:p>
     <w:p>
       <w:pPr>
-        <w:pStyle w:val="BodyText"/>
-        <w:numPr>
-          <w:ilvl w:val="0"/>
-          <w:numId w:val="3"/>
-        </w:numPr>
-        <w:rPr>
-          <w:rFonts w:asciiTheme="majorHAnsi" w:hAnsiTheme="majorHAnsi" w:cstheme="majorHAnsi"/>
-          <w:color w:val="2F5496" w:themeColor="accent1" w:themeShade="BF"/>
-        </w:rPr>
-      </w:pPr>
-      <w:r>
-        <w:rPr>
-          <w:rFonts w:asciiTheme="majorHAnsi" w:hAnsiTheme="majorHAnsi" w:cstheme="majorHAnsi"/>
-          <w:color w:val="2F5496" w:themeColor="accent1" w:themeShade="BF"/>
-        </w:rPr>
-        <w:t>Type: User Interface</w:t>
-      </w:r>
-    </w:p>
-    <w:p>
-      <w:pPr>
-        <w:pStyle w:val="BodyText"/>
-        <w:ind w:left="720"/>
-        <w:rPr>
-          <w:rFonts w:asciiTheme="majorHAnsi" w:hAnsiTheme="majorHAnsi" w:cstheme="majorHAnsi"/>
-          <w:color w:val="2F5496" w:themeColor="accent1" w:themeShade="BF"/>
-        </w:rPr>
-      </w:pPr>
-    </w:p>
-    <w:p>
-      <w:pPr>
-        <w:pStyle w:val="BodyText"/>
-        <w:numPr>
-          <w:ilvl w:val="0"/>
-          <w:numId w:val="3"/>
-        </w:numPr>
-        <w:rPr>
-          <w:rFonts w:asciiTheme="majorHAnsi" w:hAnsiTheme="majorHAnsi" w:cstheme="majorHAnsi"/>
-          <w:color w:val="2F5496" w:themeColor="accent1" w:themeShade="BF"/>
-        </w:rPr>
-      </w:pPr>
-      <w:r>
-        <w:rPr>
-          <w:rFonts w:asciiTheme="majorHAnsi" w:hAnsiTheme="majorHAnsi" w:cstheme="majorHAnsi"/>
-          <w:color w:val="2F5496" w:themeColor="accent1" w:themeShade="BF"/>
-        </w:rPr>
-        <w:t xml:space="preserve">Description:  The SMP Message Consumer client program is designed to send an SMP GET request to the server to retrieve the next message. This feature allows a user to retrieve an SMP message from the server. </w:t>
-      </w:r>
-      <w:r>
-        <w:rPr>
-          <w:rFonts w:asciiTheme="majorHAnsi" w:hAnsiTheme="majorHAnsi" w:cstheme="majorHAnsi"/>
-          <w:color w:val="2F5496" w:themeColor="accent1" w:themeShade="BF"/>
-        </w:rPr>
-        <w:t xml:space="preserve">The message sent </w:t>
-      </w:r>
-      <w:r>
-        <w:rPr>
-          <w:rFonts w:asciiTheme="majorHAnsi" w:hAnsiTheme="majorHAnsi" w:cstheme="majorHAnsi"/>
-          <w:color w:val="2F5496" w:themeColor="accent1" w:themeShade="BF"/>
-        </w:rPr>
-        <w:t xml:space="preserve">from the server </w:t>
-      </w:r>
-      <w:r>
-        <w:rPr>
-          <w:rFonts w:asciiTheme="majorHAnsi" w:hAnsiTheme="majorHAnsi" w:cstheme="majorHAnsi"/>
-          <w:color w:val="2F5496" w:themeColor="accent1" w:themeShade="BF"/>
-        </w:rPr>
-        <w:t>back to the client consists of the message date</w:t>
-      </w:r>
-      <w:r>
-        <w:rPr>
-          <w:rFonts w:asciiTheme="majorHAnsi" w:hAnsiTheme="majorHAnsi" w:cstheme="majorHAnsi"/>
-          <w:color w:val="2F5496" w:themeColor="accent1" w:themeShade="BF"/>
-        </w:rPr>
-        <w:t xml:space="preserve"> </w:t>
-      </w:r>
-      <w:r>
-        <w:rPr>
-          <w:rFonts w:asciiTheme="majorHAnsi" w:hAnsiTheme="majorHAnsi" w:cstheme="majorHAnsi"/>
-          <w:color w:val="2F5496" w:themeColor="accent1" w:themeShade="BF"/>
-        </w:rPr>
-        <w:t xml:space="preserve">and the </w:t>
-      </w:r>
-      <w:r>
-        <w:rPr>
-          <w:rFonts w:asciiTheme="majorHAnsi" w:hAnsiTheme="majorHAnsi" w:cstheme="majorHAnsi"/>
-          <w:color w:val="2F5496" w:themeColor="accent1" w:themeShade="BF"/>
-        </w:rPr>
-        <w:t xml:space="preserve">encrypted </w:t>
-      </w:r>
-      <w:r>
-        <w:rPr>
-          <w:rFonts w:asciiTheme="majorHAnsi" w:hAnsiTheme="majorHAnsi" w:cstheme="majorHAnsi"/>
-          <w:color w:val="2F5496" w:themeColor="accent1" w:themeShade="BF"/>
-        </w:rPr>
-        <w:t>message. The UI for this feature can be a command-line option in the case of a command-line UI (CLUI), or a clickable button in the case of a graphical user interface (GUI).</w:t>
-      </w:r>
-    </w:p>
-    <w:p>
-      <w:pPr>
-        <w:pStyle w:val="BodyText"/>
-        <w:ind w:left="360"/>
-        <w:rPr>
-          <w:rFonts w:asciiTheme="majorHAnsi" w:hAnsiTheme="majorHAnsi" w:cstheme="majorHAnsi"/>
-          <w:color w:val="2F5496" w:themeColor="accent1" w:themeShade="BF"/>
-        </w:rPr>
-      </w:pPr>
-    </w:p>
-    <w:p>
-      <w:pPr>
-        <w:pStyle w:val="BodyText"/>
-        <w:numPr>
-          <w:ilvl w:val="0"/>
-          <w:numId w:val="3"/>
-        </w:numPr>
-        <w:rPr>
-          <w:rFonts w:asciiTheme="majorHAnsi" w:hAnsiTheme="majorHAnsi" w:cstheme="majorHAnsi"/>
-          <w:color w:val="2F5496" w:themeColor="accent1" w:themeShade="BF"/>
-        </w:rPr>
-      </w:pPr>
-      <w:r>
-        <w:rPr>
-          <w:rFonts w:asciiTheme="majorHAnsi" w:hAnsiTheme="majorHAnsi" w:cstheme="majorHAnsi"/>
-          <w:color w:val="2F5496" w:themeColor="accent1" w:themeShade="BF"/>
-        </w:rPr>
-        <w:t>Security Issue: If unencrypted, the message content can be read by a network packet analyzer (packet sniffer). It’s recommended that the message content is encrypted.</w:t>
-      </w:r>
-      <w:r>
-        <w:rPr>
-          <w:rFonts w:asciiTheme="majorHAnsi" w:hAnsiTheme="majorHAnsi" w:cstheme="majorHAnsi"/>
-          <w:color w:val="2F5496" w:themeColor="accent1" w:themeShade="BF"/>
-        </w:rPr>
-        <w:t xml:space="preserve"> </w:t>
-      </w:r>
-    </w:p>
-    <w:p>
-      <w:pPr>
-        <w:pStyle w:val="ListParagraph"/>
-        <w:rPr>
-          <w:rFonts w:asciiTheme="majorHAnsi" w:hAnsiTheme="majorHAnsi" w:cstheme="majorHAnsi"/>
-          <w:color w:val="2F5496" w:themeColor="accent1" w:themeShade="BF"/>
-        </w:rPr>
-      </w:pPr>
-    </w:p>
-    <w:p>
-      <w:pPr>
-        <w:pStyle w:val="BodyText"/>
-        <w:numPr>
-          <w:ilvl w:val="0"/>
-          <w:numId w:val="3"/>
-        </w:numPr>
-        <w:rPr>
-          <w:rFonts w:asciiTheme="majorHAnsi" w:hAnsiTheme="majorHAnsi" w:cstheme="majorHAnsi"/>
-          <w:color w:val="2F5496" w:themeColor="accent1" w:themeShade="BF"/>
-        </w:rPr>
-      </w:pPr>
-      <w:r>
-        <w:rPr>
-          <w:rFonts w:asciiTheme="majorHAnsi" w:hAnsiTheme="majorHAnsi" w:cstheme="majorHAnsi"/>
-          <w:color w:val="2F5496" w:themeColor="accent1" w:themeShade="BF"/>
-        </w:rPr>
-        <w:t>Security Issue:</w:t>
-      </w:r>
-      <w:r>
-        <w:rPr>
-          <w:rFonts w:asciiTheme="majorHAnsi" w:hAnsiTheme="majorHAnsi" w:cstheme="majorHAnsi"/>
-          <w:color w:val="2F5496" w:themeColor="accent1" w:themeShade="BF"/>
-        </w:rPr>
-        <w:tab/>
-        <w:t>The encryption method and the encryption key management is to be determined.</w:t>
-      </w:r>
-    </w:p>
-    <w:p>
-      <w:pPr>
-        <w:pStyle w:val="BodyText"/>
-        <w:rPr>
-          <w:rFonts w:asciiTheme="majorHAnsi" w:hAnsiTheme="majorHAnsi" w:cstheme="majorHAnsi"/>
-          <w:color w:val="2F5496" w:themeColor="accent1" w:themeShade="BF"/>
-        </w:rPr>
-      </w:pPr>
-    </w:p>
-    <w:p>
-      <w:pPr>
-        <w:pStyle w:val="BodyText"/>
-        <w:rPr>
-          <w:rFonts w:asciiTheme="majorHAnsi" w:hAnsiTheme="majorHAnsi" w:cstheme="majorHAnsi"/>
-          <w:color w:val="2F5496" w:themeColor="accent1" w:themeShade="BF"/>
-        </w:rPr>
-      </w:pPr>
-    </w:p>
-    <w:p>
-      <w:pPr>
-        <w:pStyle w:val="Heading3"/>
-        <w:numPr>
-          <w:ilvl w:val="2"/>
-          <w:numId w:val="2"/>
-        </w:numPr>
-        <w:tabs>
-          <w:tab w:val="num" w:pos="720"/>
-        </w:tabs>
-        <w:ind w:left="720" w:hanging="720"/>
-        <w:rPr>
-          <w:rFonts w:asciiTheme="majorHAnsi" w:hAnsiTheme="majorHAnsi" w:cstheme="majorHAnsi"/>
-          <w:color w:val="2F5496" w:themeColor="accent1" w:themeShade="BF"/>
-        </w:rPr>
-      </w:pPr>
-      <w:bookmarkStart w:id="37" w:name="_Toc190790588"/>
-      <w:r>
-        <w:rPr>
-          <w:rFonts w:asciiTheme="majorHAnsi" w:hAnsiTheme="majorHAnsi" w:cstheme="majorHAnsi"/>
-          <w:color w:val="2F5496" w:themeColor="accent1" w:themeShade="BF"/>
-        </w:rPr>
-        <w:t xml:space="preserve">Requirement </w:t>
-      </w:r>
-      <w:r>
-        <w:rPr>
-          <w:rFonts w:asciiTheme="majorHAnsi" w:hAnsiTheme="majorHAnsi" w:cstheme="majorHAnsi"/>
-          <w:color w:val="2F5496" w:themeColor="accent1" w:themeShade="BF"/>
-        </w:rPr>
-        <w:t>3</w:t>
-      </w:r>
-      <w:r>
-        <w:rPr>
-          <w:rFonts w:asciiTheme="majorHAnsi" w:hAnsiTheme="majorHAnsi" w:cstheme="majorHAnsi"/>
-          <w:color w:val="2F5496" w:themeColor="accent1" w:themeShade="BF"/>
-        </w:rPr>
-        <w:t xml:space="preserve">: </w:t>
-      </w:r>
-      <w:r>
-        <w:rPr>
-          <w:rFonts w:asciiTheme="majorHAnsi" w:hAnsiTheme="majorHAnsi" w:cstheme="majorHAnsi"/>
-          <w:b w:val="0"/>
-          <w:bCs/>
-          <w:i/>
-          <w:iCs/>
-          <w:color w:val="2F5496" w:themeColor="accent1" w:themeShade="BF"/>
-        </w:rPr>
-        <w:t>Requirement Name</w:t>
+        <w:pStyle w:val="Heading1"/>
+        <w:rPr>
+          <w:color w:val="2F5496" w:themeColor="accent1" w:themeShade="BF"/>
+        </w:rPr>
+      </w:pPr>
+      <w:bookmarkStart w:id="37" w:name="_Toc115525100"/>
+      <w:bookmarkStart w:id="38" w:name="_Toc190790589"/>
+      <w:r>
+        <w:rPr>
+          <w:color w:val="2F5496" w:themeColor="accent1" w:themeShade="BF"/>
+        </w:rPr>
+        <w:t>Considerations</w:t>
       </w:r>
       <w:bookmarkEnd w:id="37"/>
-    </w:p>
-    <w:p>
-      <w:pPr>
-        <w:pStyle w:val="BodyText"/>
-        <w:numPr>
-          <w:ilvl w:val="0"/>
-          <w:numId w:val="3"/>
-        </w:numPr>
-        <w:rPr>
-          <w:rFonts w:asciiTheme="majorHAnsi" w:hAnsiTheme="majorHAnsi" w:cstheme="majorHAnsi"/>
-          <w:color w:val="2F5496" w:themeColor="accent1" w:themeShade="BF"/>
-        </w:rPr>
-      </w:pPr>
-      <w:r>
-        <w:rPr>
-          <w:rFonts w:asciiTheme="majorHAnsi" w:hAnsiTheme="majorHAnsi" w:cstheme="majorHAnsi"/>
-          <w:color w:val="2F5496" w:themeColor="accent1" w:themeShade="BF"/>
-        </w:rPr>
-        <w:t>Type:</w:t>
-      </w:r>
-    </w:p>
-    <w:p>
-      <w:pPr>
-        <w:pStyle w:val="BodyText"/>
-        <w:ind w:left="720"/>
-        <w:rPr>
-          <w:rFonts w:asciiTheme="majorHAnsi" w:hAnsiTheme="majorHAnsi" w:cstheme="majorHAnsi"/>
-          <w:color w:val="2F5496" w:themeColor="accent1" w:themeShade="BF"/>
-        </w:rPr>
-      </w:pPr>
-    </w:p>
-    <w:p>
-      <w:pPr>
-        <w:pStyle w:val="BodyText"/>
-        <w:numPr>
-          <w:ilvl w:val="0"/>
-          <w:numId w:val="3"/>
-        </w:numPr>
-        <w:rPr>
-          <w:rFonts w:asciiTheme="majorHAnsi" w:hAnsiTheme="majorHAnsi" w:cstheme="majorHAnsi"/>
-          <w:color w:val="2F5496" w:themeColor="accent1" w:themeShade="BF"/>
-        </w:rPr>
-      </w:pPr>
-      <w:r>
-        <w:rPr>
-          <w:rFonts w:asciiTheme="majorHAnsi" w:hAnsiTheme="majorHAnsi" w:cstheme="majorHAnsi"/>
-          <w:color w:val="2F5496" w:themeColor="accent1" w:themeShade="BF"/>
-        </w:rPr>
-        <w:t>Description:</w:t>
-      </w:r>
-    </w:p>
-    <w:p>
-      <w:pPr>
-        <w:pStyle w:val="BodyText"/>
-        <w:ind w:left="360"/>
-        <w:rPr>
-          <w:rFonts w:asciiTheme="majorHAnsi" w:hAnsiTheme="majorHAnsi" w:cstheme="majorHAnsi"/>
-          <w:color w:val="2F5496" w:themeColor="accent1" w:themeShade="BF"/>
-        </w:rPr>
-      </w:pPr>
-    </w:p>
-    <w:p>
-      <w:pPr>
-        <w:pStyle w:val="BodyText"/>
-        <w:numPr>
-          <w:ilvl w:val="0"/>
-          <w:numId w:val="3"/>
-        </w:numPr>
-        <w:rPr>
-          <w:rFonts w:asciiTheme="majorHAnsi" w:hAnsiTheme="majorHAnsi" w:cstheme="majorHAnsi"/>
-          <w:color w:val="2F5496" w:themeColor="accent1" w:themeShade="BF"/>
-        </w:rPr>
-      </w:pPr>
-      <w:r>
-        <w:rPr>
-          <w:rFonts w:asciiTheme="majorHAnsi" w:hAnsiTheme="majorHAnsi" w:cstheme="majorHAnsi"/>
-          <w:color w:val="2F5496" w:themeColor="accent1" w:themeShade="BF"/>
-        </w:rPr>
-        <w:t>Security Issue:</w:t>
-      </w:r>
-    </w:p>
-    <w:p>
-      <w:pPr>
-        <w:pStyle w:val="BodyText"/>
-        <w:rPr>
-          <w:rFonts w:asciiTheme="majorHAnsi" w:hAnsiTheme="majorHAnsi" w:cstheme="majorHAnsi"/>
-          <w:color w:val="2F5496" w:themeColor="accent1" w:themeShade="BF"/>
-        </w:rPr>
-      </w:pPr>
-    </w:p>
-    <w:p>
-      <w:pPr>
-        <w:rPr>
-          <w:rFonts w:asciiTheme="majorHAnsi" w:hAnsiTheme="majorHAnsi" w:cstheme="majorHAnsi"/>
-          <w:color w:val="2F5496" w:themeColor="accent1" w:themeShade="BF"/>
-        </w:rPr>
-      </w:pPr>
-      <w:bookmarkStart w:id="38" w:name="__RefHeading___Toc1120_20501597382"/>
       <w:bookmarkEnd w:id="38"/>
-    </w:p>
-    <w:p>
-      <w:pPr>
-        <w:pStyle w:val="BodyText"/>
-        <w:rPr>
-          <w:rFonts w:asciiTheme="majorHAnsi" w:hAnsiTheme="majorHAnsi" w:cstheme="majorHAnsi"/>
-          <w:color w:val="2F5496" w:themeColor="accent1" w:themeShade="BF"/>
-        </w:rPr>
-      </w:pPr>
-      <w:bookmarkStart w:id="39" w:name="_Hlk112156881"/>
-    </w:p>
-    <w:p>
-      <w:pPr>
-        <w:pStyle w:val="Heading1"/>
-        <w:rPr>
-          <w:color w:val="2F5496" w:themeColor="accent1" w:themeShade="BF"/>
-        </w:rPr>
-      </w:pPr>
-      <w:bookmarkStart w:id="40" w:name="_Toc115525100"/>
-      <w:bookmarkStart w:id="41" w:name="_Toc190790589"/>
-      <w:r>
-        <w:rPr>
-          <w:color w:val="2F5496" w:themeColor="accent1" w:themeShade="BF"/>
-        </w:rPr>
-        <w:lastRenderedPageBreak/>
-        <w:t>Considerations</w:t>
-      </w:r>
-      <w:bookmarkEnd w:id="40"/>
-      <w:bookmarkEnd w:id="41"/>
     </w:p>
     <w:p>
       <w:pPr>
@@ -7684,8 +7098,8 @@
           <w:color w:val="2F5496" w:themeColor="accent1" w:themeShade="BF"/>
         </w:rPr>
       </w:pPr>
-      <w:bookmarkStart w:id="42" w:name="_Toc115525101"/>
-      <w:bookmarkStart w:id="43" w:name="_Toc190790590"/>
+      <w:bookmarkStart w:id="39" w:name="_Toc115525101"/>
+      <w:bookmarkStart w:id="40" w:name="_Toc190790590"/>
       <w:r>
         <w:rPr>
           <w:rFonts w:asciiTheme="majorHAnsi" w:hAnsiTheme="majorHAnsi" w:cstheme="majorHAnsi"/>
@@ -7694,8 +7108,8 @@
         </w:rPr>
         <w:t>Dependencies</w:t>
       </w:r>
-      <w:bookmarkEnd w:id="42"/>
-      <w:bookmarkEnd w:id="43"/>
+      <w:bookmarkEnd w:id="39"/>
+      <w:bookmarkEnd w:id="40"/>
     </w:p>
     <w:p>
       <w:pPr>
@@ -7710,7 +7124,14 @@
           <w:rFonts w:asciiTheme="majorHAnsi" w:hAnsiTheme="majorHAnsi" w:cstheme="majorHAnsi"/>
           <w:color w:val="2F5496" w:themeColor="accent1" w:themeShade="BF"/>
         </w:rPr>
-        <w:t>Describe any dependencies.</w:t>
+        <w:t>No dependencies required</w:t>
+      </w:r>
+      <w:r>
+        <w:rPr>
+          <w:rFonts w:asciiTheme="majorHAnsi" w:hAnsiTheme="majorHAnsi" w:cstheme="majorHAnsi"/>
+          <w:color w:val="2F5496" w:themeColor="accent1" w:themeShade="BF"/>
+        </w:rPr>
+        <w:t>.</w:t>
       </w:r>
     </w:p>
     <w:p>
@@ -7735,8 +7156,8 @@
           <w:color w:val="2F5496" w:themeColor="accent1" w:themeShade="BF"/>
         </w:rPr>
       </w:pPr>
-      <w:bookmarkStart w:id="44" w:name="_Toc190790591"/>
-      <w:bookmarkStart w:id="45" w:name="_Toc115525102"/>
+      <w:bookmarkStart w:id="41" w:name="_Toc190790591"/>
+      <w:bookmarkStart w:id="42" w:name="_Toc115525102"/>
       <w:r>
         <w:rPr>
           <w:rFonts w:asciiTheme="majorHAnsi" w:hAnsiTheme="majorHAnsi" w:cstheme="majorHAnsi"/>
@@ -7745,7 +7166,7 @@
         </w:rPr>
         <w:t>Assumptions</w:t>
       </w:r>
-      <w:bookmarkEnd w:id="44"/>
+      <w:bookmarkEnd w:id="41"/>
     </w:p>
     <w:p>
       <w:pPr>
@@ -7760,7 +7181,7 @@
           <w:rFonts w:asciiTheme="majorHAnsi" w:hAnsiTheme="majorHAnsi" w:cstheme="majorHAnsi"/>
           <w:color w:val="2F5496" w:themeColor="accent1" w:themeShade="BF"/>
         </w:rPr>
-        <w:t>Describe any assumptions that may be wrong.</w:t>
+        <w:t>Assume the user is not going to input erroneous data.</w:t>
       </w:r>
     </w:p>
     <w:p>
@@ -7785,7 +7206,7 @@
           <w:color w:val="2F5496" w:themeColor="accent1" w:themeShade="BF"/>
         </w:rPr>
       </w:pPr>
-      <w:bookmarkStart w:id="46" w:name="_Toc190790592"/>
+      <w:bookmarkStart w:id="43" w:name="_Toc190790592"/>
       <w:r>
         <w:rPr>
           <w:rFonts w:asciiTheme="majorHAnsi" w:hAnsiTheme="majorHAnsi" w:cstheme="majorHAnsi"/>
@@ -7794,8 +7215,8 @@
         </w:rPr>
         <w:t>General Constraints</w:t>
       </w:r>
-      <w:bookmarkEnd w:id="45"/>
-      <w:bookmarkEnd w:id="46"/>
+      <w:bookmarkEnd w:id="42"/>
+      <w:bookmarkEnd w:id="43"/>
     </w:p>
     <w:p>
       <w:pPr>
@@ -7810,21 +7231,7 @@
           <w:rFonts w:asciiTheme="majorHAnsi" w:hAnsiTheme="majorHAnsi" w:cstheme="majorHAnsi"/>
           <w:color w:val="2F5496" w:themeColor="accent1" w:themeShade="BF"/>
         </w:rPr>
-        <w:t xml:space="preserve">Describe any constraints that could have an impact on the </w:t>
-      </w:r>
-      <w:r>
-        <w:rPr>
-          <w:rFonts w:asciiTheme="majorHAnsi" w:hAnsiTheme="majorHAnsi" w:cstheme="majorHAnsi"/>
-          <w:color w:val="2F5496" w:themeColor="accent1" w:themeShade="BF"/>
-        </w:rPr>
-        <w:t>implementation</w:t>
-      </w:r>
-      <w:r>
-        <w:rPr>
-          <w:rFonts w:asciiTheme="majorHAnsi" w:hAnsiTheme="majorHAnsi" w:cstheme="majorHAnsi"/>
-          <w:color w:val="2F5496" w:themeColor="accent1" w:themeShade="BF"/>
-        </w:rPr>
-        <w:t xml:space="preserve"> of the software.</w:t>
+        <w:t>Local host only, server implementation would be very insecure.</w:t>
       </w:r>
     </w:p>
     <w:p>
@@ -7849,8 +7256,8 @@
           <w:color w:val="2F5496" w:themeColor="accent1" w:themeShade="BF"/>
         </w:rPr>
       </w:pPr>
-      <w:bookmarkStart w:id="47" w:name="_Toc115525103"/>
-      <w:bookmarkStart w:id="48" w:name="_Toc190790593"/>
+      <w:bookmarkStart w:id="44" w:name="_Toc115525103"/>
+      <w:bookmarkStart w:id="45" w:name="_Toc190790593"/>
       <w:r>
         <w:rPr>
           <w:rFonts w:asciiTheme="majorHAnsi" w:hAnsiTheme="majorHAnsi" w:cstheme="majorHAnsi"/>
@@ -7859,8 +7266,8 @@
         </w:rPr>
         <w:t>Guidelines</w:t>
       </w:r>
-      <w:bookmarkEnd w:id="47"/>
-      <w:bookmarkEnd w:id="48"/>
+      <w:bookmarkEnd w:id="44"/>
+      <w:bookmarkEnd w:id="45"/>
     </w:p>
     <w:p>
       <w:pPr>
@@ -7875,21 +7282,7 @@
           <w:rFonts w:asciiTheme="majorHAnsi" w:hAnsiTheme="majorHAnsi" w:cstheme="majorHAnsi"/>
           <w:color w:val="2F5496" w:themeColor="accent1" w:themeShade="BF"/>
         </w:rPr>
-        <w:t xml:space="preserve">Describe any guidelines for the </w:t>
-      </w:r>
-      <w:r>
-        <w:rPr>
-          <w:rFonts w:asciiTheme="majorHAnsi" w:hAnsiTheme="majorHAnsi" w:cstheme="majorHAnsi"/>
-          <w:color w:val="2F5496" w:themeColor="accent1" w:themeShade="BF"/>
-        </w:rPr>
-        <w:t>implementation</w:t>
-      </w:r>
-      <w:r>
-        <w:rPr>
-          <w:rFonts w:asciiTheme="majorHAnsi" w:hAnsiTheme="majorHAnsi" w:cstheme="majorHAnsi"/>
-          <w:color w:val="2F5496" w:themeColor="accent1" w:themeShade="BF"/>
-        </w:rPr>
-        <w:t xml:space="preserve"> of the software.</w:t>
+        <w:t>Must fix bugs in version 1.0 before adding user id, password, and encryption updates for version 2.0</w:t>
       </w:r>
     </w:p>
     <w:p>
@@ -7914,8 +7307,8 @@
           <w:color w:val="2F5496" w:themeColor="accent1" w:themeShade="BF"/>
         </w:rPr>
       </w:pPr>
-      <w:bookmarkStart w:id="49" w:name="_Toc115525104"/>
-      <w:bookmarkStart w:id="50" w:name="_Toc190790594"/>
+      <w:bookmarkStart w:id="46" w:name="_Toc115525104"/>
+      <w:bookmarkStart w:id="47" w:name="_Toc190790594"/>
       <w:r>
         <w:rPr>
           <w:rFonts w:asciiTheme="majorHAnsi" w:hAnsiTheme="majorHAnsi" w:cstheme="majorHAnsi"/>
@@ -7924,8 +7317,8 @@
         </w:rPr>
         <w:t>Development Methods</w:t>
       </w:r>
-      <w:bookmarkEnd w:id="49"/>
-      <w:bookmarkEnd w:id="50"/>
+      <w:bookmarkEnd w:id="46"/>
+      <w:bookmarkEnd w:id="47"/>
     </w:p>
     <w:p>
       <w:pPr>
@@ -7940,24 +7333,10 @@
           <w:rFonts w:asciiTheme="majorHAnsi" w:hAnsiTheme="majorHAnsi" w:cstheme="majorHAnsi"/>
           <w:color w:val="2F5496" w:themeColor="accent1" w:themeShade="BF"/>
         </w:rPr>
-        <w:t xml:space="preserve">Describe the software </w:t>
-      </w:r>
-      <w:r>
-        <w:rPr>
-          <w:rFonts w:asciiTheme="majorHAnsi" w:hAnsiTheme="majorHAnsi" w:cstheme="majorHAnsi"/>
-          <w:color w:val="2F5496" w:themeColor="accent1" w:themeShade="BF"/>
-        </w:rPr>
-        <w:t>development</w:t>
-      </w:r>
-      <w:r>
-        <w:rPr>
-          <w:rFonts w:asciiTheme="majorHAnsi" w:hAnsiTheme="majorHAnsi" w:cstheme="majorHAnsi"/>
-          <w:color w:val="2F5496" w:themeColor="accent1" w:themeShade="BF"/>
-        </w:rPr>
-        <w:t xml:space="preserve"> method that will be used.</w:t>
+        <w:t>The three of us will divide the work with one working on documents, one on UI, and one on encryption.</w:t>
       </w:r>
     </w:p>
-    <w:bookmarkEnd w:id="39"/>
+    <w:bookmarkEnd w:id="36"/>
     <w:p>
       <w:pPr>
         <w:rPr>
@@ -7983,16 +7362,16 @@
           <w:color w:val="2F5496" w:themeColor="accent1" w:themeShade="BF"/>
         </w:rPr>
       </w:pPr>
-      <w:bookmarkStart w:id="51" w:name="_Toc488059260"/>
-      <w:bookmarkStart w:id="52" w:name="_Toc190790595"/>
-      <w:bookmarkEnd w:id="51"/>
+      <w:bookmarkStart w:id="48" w:name="_Toc488059260"/>
+      <w:bookmarkStart w:id="49" w:name="_Toc190790595"/>
+      <w:bookmarkEnd w:id="48"/>
       <w:r>
         <w:rPr>
           <w:color w:val="2F5496" w:themeColor="accent1" w:themeShade="BF"/>
         </w:rPr>
         <w:t>Appendix</w:t>
       </w:r>
-      <w:bookmarkEnd w:id="52"/>
+      <w:bookmarkEnd w:id="49"/>
     </w:p>
     <w:p>
       <w:pPr>
@@ -8004,10 +7383,10 @@
           <w:szCs w:val="20"/>
         </w:rPr>
       </w:pPr>
-      <w:bookmarkStart w:id="53" w:name="_Toc488059261"/>
-      <w:bookmarkStart w:id="54" w:name="__RefHeading___Toc5802_589831584"/>
-      <w:bookmarkEnd w:id="53"/>
-      <w:bookmarkEnd w:id="54"/>
+      <w:bookmarkStart w:id="50" w:name="_Toc488059261"/>
+      <w:bookmarkStart w:id="51" w:name="__RefHeading___Toc5802_589831584"/>
+      <w:bookmarkEnd w:id="50"/>
+      <w:bookmarkEnd w:id="51"/>
     </w:p>
     <w:p>
       <w:pPr>
@@ -8021,7 +7400,7 @@
           <w:color w:val="2F5496" w:themeColor="accent1" w:themeShade="BF"/>
         </w:rPr>
       </w:pPr>
-      <w:bookmarkStart w:id="55" w:name="_Toc190790596"/>
+      <w:bookmarkStart w:id="52" w:name="_Toc190790596"/>
       <w:r>
         <w:rPr>
           <w:rFonts w:asciiTheme="majorHAnsi" w:hAnsiTheme="majorHAnsi" w:cstheme="majorHAnsi"/>
@@ -8029,7 +7408,7 @@
         </w:rPr>
         <w:t>Acronyms</w:t>
       </w:r>
-      <w:bookmarkEnd w:id="55"/>
+      <w:bookmarkEnd w:id="52"/>
     </w:p>
     <w:p>
       <w:pPr>
@@ -8068,11 +7447,11 @@
           <w:color w:val="2F5496" w:themeColor="accent1" w:themeShade="BF"/>
         </w:rPr>
       </w:pPr>
-      <w:bookmarkStart w:id="56" w:name="__RefHeading___Toc4352_1335274933"/>
-      <w:bookmarkStart w:id="57" w:name="__RefHeading___Toc4358_1335274933"/>
-      <w:bookmarkStart w:id="58" w:name="_Toc190790597"/>
-      <w:bookmarkEnd w:id="56"/>
-      <w:bookmarkEnd w:id="57"/>
+      <w:bookmarkStart w:id="53" w:name="__RefHeading___Toc4352_1335274933"/>
+      <w:bookmarkStart w:id="54" w:name="__RefHeading___Toc4358_1335274933"/>
+      <w:bookmarkStart w:id="55" w:name="_Toc190790597"/>
+      <w:bookmarkEnd w:id="53"/>
+      <w:bookmarkEnd w:id="54"/>
       <w:r>
         <w:rPr>
           <w:rFonts w:asciiTheme="majorHAnsi" w:hAnsiTheme="majorHAnsi" w:cstheme="majorHAnsi"/>
@@ -8080,7 +7459,7 @@
         </w:rPr>
         <w:t>Engineering Terms</w:t>
       </w:r>
-      <w:bookmarkEnd w:id="58"/>
+      <w:bookmarkEnd w:id="55"/>
     </w:p>
     <w:p>
       <w:pPr>
@@ -8094,21 +7473,21 @@
           <w:color w:val="2F5496" w:themeColor="accent1" w:themeShade="BF"/>
         </w:rPr>
       </w:pPr>
-      <w:bookmarkStart w:id="59" w:name="__RefHeading___Toc4354_1335274933"/>
-      <w:bookmarkStart w:id="60" w:name="__RefHeading___Toc4356_1335274933"/>
-      <w:bookmarkStart w:id="61" w:name="_Toc130969417"/>
-      <w:bookmarkStart w:id="62" w:name="_Toc190790598"/>
+      <w:bookmarkStart w:id="56" w:name="__RefHeading___Toc4354_1335274933"/>
+      <w:bookmarkStart w:id="57" w:name="__RefHeading___Toc4356_1335274933"/>
+      <w:bookmarkStart w:id="58" w:name="_Toc130969417"/>
+      <w:bookmarkStart w:id="59" w:name="_Toc190790598"/>
+      <w:bookmarkEnd w:id="56"/>
+      <w:bookmarkEnd w:id="57"/>
+      <w:r>
+        <w:rPr>
+          <w:rFonts w:asciiTheme="majorHAnsi" w:hAnsiTheme="majorHAnsi" w:cstheme="majorHAnsi"/>
+          <w:color w:val="2F5496" w:themeColor="accent1" w:themeShade="BF"/>
+        </w:rPr>
+        <w:t>Software Development</w:t>
+      </w:r>
+      <w:bookmarkEnd w:id="58"/>
       <w:bookmarkEnd w:id="59"/>
-      <w:bookmarkEnd w:id="60"/>
-      <w:r>
-        <w:rPr>
-          <w:rFonts w:asciiTheme="majorHAnsi" w:hAnsiTheme="majorHAnsi" w:cstheme="majorHAnsi"/>
-          <w:color w:val="2F5496" w:themeColor="accent1" w:themeShade="BF"/>
-        </w:rPr>
-        <w:t>Software Development</w:t>
-      </w:r>
-      <w:bookmarkEnd w:id="61"/>
-      <w:bookmarkEnd w:id="62"/>
     </w:p>
     <w:p>
       <w:pPr>
@@ -8155,6 +7534,7 @@
           <w:rFonts w:asciiTheme="majorHAnsi" w:hAnsiTheme="majorHAnsi" w:cstheme="majorHAnsi"/>
           <w:color w:val="2F5496" w:themeColor="accent1" w:themeShade="BF"/>
         </w:rPr>
+        <w:lastRenderedPageBreak/>
         <w:t>Producer – A software application that produces messages.</w:t>
       </w:r>
     </w:p>
@@ -8190,16 +7570,16 @@
           <w:color w:val="2F5496" w:themeColor="accent1" w:themeShade="BF"/>
         </w:rPr>
       </w:pPr>
-      <w:bookmarkStart w:id="63" w:name="_Toc488059262"/>
-      <w:bookmarkStart w:id="64" w:name="_Toc190790599"/>
-      <w:bookmarkEnd w:id="63"/>
+      <w:bookmarkStart w:id="60" w:name="_Toc488059262"/>
+      <w:bookmarkStart w:id="61" w:name="_Toc190790599"/>
+      <w:bookmarkEnd w:id="60"/>
       <w:r>
         <w:rPr>
           <w:color w:val="2F5496" w:themeColor="accent1" w:themeShade="BF"/>
         </w:rPr>
         <w:t>Notes</w:t>
       </w:r>
-      <w:bookmarkEnd w:id="64"/>
+      <w:bookmarkEnd w:id="61"/>
     </w:p>
     <w:p>
       <w:pPr>
@@ -8262,7 +7642,7 @@
       <w:rPr>
         <w:noProof/>
       </w:rPr>
-      <w:t>10/3/25</w:t>
+      <w:t>11/30/25</w:t>
     </w:r>
     <w:r>
       <w:fldChar w:fldCharType="end"/>

</xml_diff>